<commit_message>
+ Mise à jour de la documentation et des screenshots.
</commit_message>
<xml_diff>
--- a/Inverse Kinematics - Notes.docx
+++ b/Inverse Kinematics - Notes.docx
@@ -4,7 +4,7 @@
   <w:body>
     <w:p>
       <w:pPr>
-        <w:pStyle w:val="Sansinterligne"/>
+        <w:pStyle w:val="Sansinterligne1"/>
         <w:jc w:val="center"/>
         <w:rPr>
           <w:b/>
@@ -39,7 +39,7 @@
     </w:p>
     <w:p>
       <w:pPr>
-        <w:pStyle w:val="Sansinterligne"/>
+        <w:pStyle w:val="Sansinterligne1"/>
         <w:jc w:val="both"/>
         <w:rPr>
           <w:highlight w:val="yellow"/>
@@ -48,7 +48,7 @@
     </w:p>
     <w:p>
       <w:pPr>
-        <w:pStyle w:val="Sansinterligne"/>
+        <w:pStyle w:val="Sansinterligne1"/>
         <w:jc w:val="both"/>
         <w:rPr>
           <w:b/>
@@ -59,101 +59,7 @@
     </w:p>
     <w:p>
       <w:pPr>
-        <w:pStyle w:val="Sansinterligne"/>
-        <w:jc w:val="both"/>
-        <w:rPr>
-          <w:b/>
-          <w:highlight w:val="yellow"/>
-          <w:u w:val="single"/>
-        </w:rPr>
-      </w:pPr>
-      <w:r>
-        <w:rPr>
-          <w:b/>
-          <w:color w:val="FF0000"/>
-          <w:highlight w:val="yellow"/>
-          <w:u w:val="single"/>
-        </w:rPr>
-        <w:t>Légende </w:t>
-      </w:r>
-      <w:r>
-        <w:rPr>
-          <w:b/>
-          <w:highlight w:val="yellow"/>
-          <w:u w:val="single"/>
-        </w:rPr>
-        <w:t xml:space="preserve">: </w:t>
-      </w:r>
-    </w:p>
-    <w:p>
-      <w:pPr>
-        <w:pStyle w:val="Listepuces"/>
-      </w:pPr>
-      <w:r>
-        <w:rPr>
-          <w:b/>
-          <w:highlight w:val="yellow"/>
-          <w:u w:val="single"/>
-        </w:rPr>
-        <w:t>Rose</w:t>
-      </w:r>
-      <w:r>
-        <w:rPr>
-          <w:b/>
-          <w:highlight w:val="yellow"/>
-          <w:u w:val="single"/>
-        </w:rPr>
-        <w:t> :</w:t>
-      </w:r>
-      <w:r>
-        <w:rPr>
-          <w:highlight w:val="yellow"/>
-        </w:rPr>
-        <w:t xml:space="preserve"> comprendre comment ils ont fait.</w:t>
-      </w:r>
-    </w:p>
-    <w:p>
-      <w:pPr>
-        <w:pStyle w:val="Listepuces"/>
-      </w:pPr>
-      <w:r>
-        <w:rPr>
-          <w:b/>
-          <w:highlight w:val="yellow"/>
-          <w:u w:val="single"/>
-        </w:rPr>
-        <w:t>Jaune :</w:t>
-      </w:r>
-      <w:r>
-        <w:rPr>
-          <w:highlight w:val="yellow"/>
-        </w:rPr>
-        <w:t xml:space="preserve"> </w:t>
-      </w:r>
-      <w:proofErr w:type="spellStart"/>
-      <w:r>
-        <w:rPr>
-          <w:highlight w:val="yellow"/>
-        </w:rPr>
-        <w:t>Helper</w:t>
-      </w:r>
-      <w:proofErr w:type="spellEnd"/>
-      <w:r>
-        <w:rPr>
-          <w:highlight w:val="yellow"/>
-        </w:rPr>
-        <w:t>.</w:t>
-      </w:r>
-    </w:p>
-    <w:p>
-      <w:pPr>
-        <w:pStyle w:val="Sansinterligne"/>
-        <w:jc w:val="both"/>
-      </w:pPr>
-    </w:p>
-    <w:p>
-      <w:pPr>
-        <w:pStyle w:val="Sansinterligne"/>
+        <w:pStyle w:val="Sansinterligne1"/>
         <w:jc w:val="both"/>
         <w:rPr>
           <w:b/>
@@ -290,7 +196,7 @@
         <w:pStyle w:val="Listepuces"/>
         <w:tabs>
           <w:tab w:val="clear" w:pos="360"/>
-          <w:tab w:val="num" w:pos="720"/>
+          <w:tab w:val="left" w:pos="720"/>
         </w:tabs>
         <w:ind w:left="720"/>
       </w:pPr>
@@ -319,7 +225,7 @@
         <w:pStyle w:val="Listepuces"/>
         <w:tabs>
           <w:tab w:val="clear" w:pos="360"/>
-          <w:tab w:val="num" w:pos="720"/>
+          <w:tab w:val="left" w:pos="720"/>
         </w:tabs>
         <w:ind w:left="720"/>
       </w:pPr>
@@ -373,7 +279,7 @@
         <w:pStyle w:val="Listepuces"/>
         <w:tabs>
           <w:tab w:val="clear" w:pos="360"/>
-          <w:tab w:val="num" w:pos="720"/>
+          <w:tab w:val="left" w:pos="720"/>
         </w:tabs>
         <w:ind w:left="720"/>
       </w:pPr>
@@ -402,7 +308,7 @@
         <w:pStyle w:val="Listepuces"/>
         <w:tabs>
           <w:tab w:val="clear" w:pos="360"/>
-          <w:tab w:val="num" w:pos="720"/>
+          <w:tab w:val="left" w:pos="720"/>
         </w:tabs>
         <w:ind w:left="720"/>
       </w:pPr>
@@ -450,7 +356,10 @@
       </w:r>
       <w:proofErr w:type="spellStart"/>
       <w:r>
-        <w:t>effector</w:t>
+        <w:t>effe</w:t>
+      </w:r>
+      <w:r>
+        <w:t>ctor</w:t>
       </w:r>
       <w:proofErr w:type="spellEnd"/>
       <w:r>
@@ -459,13 +368,13 @@
     </w:p>
     <w:p>
       <w:pPr>
-        <w:pStyle w:val="Sansinterligne"/>
-        <w:jc w:val="both"/>
-      </w:pPr>
-    </w:p>
-    <w:p>
-      <w:pPr>
-        <w:pStyle w:val="Sansinterligne"/>
+        <w:pStyle w:val="Sansinterligne1"/>
+        <w:jc w:val="both"/>
+      </w:pPr>
+    </w:p>
+    <w:p>
+      <w:pPr>
+        <w:pStyle w:val="Sansinterligne1"/>
         <w:jc w:val="both"/>
         <w:rPr>
           <w:b/>
@@ -498,7 +407,280 @@
     </w:p>
     <w:p>
       <w:pPr>
-        <w:pStyle w:val="Sansinterligne"/>
+        <w:pStyle w:val="Sansinterligne1"/>
+        <w:numPr>
+          <w:ilvl w:val="0"/>
+          <w:numId w:val="2"/>
+        </w:numPr>
+        <w:jc w:val="both"/>
+      </w:pPr>
+      <w:r>
+        <w:t>Réseau neuronal.</w:t>
+      </w:r>
+    </w:p>
+    <w:p>
+      <w:pPr>
+        <w:pStyle w:val="Sansinterligne1"/>
+        <w:numPr>
+          <w:ilvl w:val="0"/>
+          <w:numId w:val="2"/>
+        </w:numPr>
+        <w:jc w:val="both"/>
+      </w:pPr>
+      <w:r>
+        <w:t>Coordonnées cyclique.</w:t>
+      </w:r>
+    </w:p>
+    <w:p>
+      <w:pPr>
+        <w:pStyle w:val="Sansinterligne1"/>
+        <w:numPr>
+          <w:ilvl w:val="0"/>
+          <w:numId w:val="2"/>
+        </w:numPr>
+        <w:jc w:val="both"/>
+      </w:pPr>
+      <w:r>
+        <w:t>Pseudo inverse.</w:t>
+      </w:r>
+    </w:p>
+    <w:p>
+      <w:pPr>
+        <w:pStyle w:val="Sansinterligne1"/>
+        <w:numPr>
+          <w:ilvl w:val="0"/>
+          <w:numId w:val="2"/>
+        </w:numPr>
+        <w:jc w:val="both"/>
+      </w:pPr>
+      <w:proofErr w:type="spellStart"/>
+      <w:r>
+        <w:t>Dampted</w:t>
+      </w:r>
+      <w:proofErr w:type="spellEnd"/>
+      <w:r>
+        <w:t xml:space="preserve"> Least Squares.</w:t>
+      </w:r>
+    </w:p>
+    <w:p>
+      <w:pPr>
+        <w:pStyle w:val="Sansinterligne1"/>
+        <w:numPr>
+          <w:ilvl w:val="0"/>
+          <w:numId w:val="2"/>
+        </w:numPr>
+        <w:jc w:val="both"/>
+      </w:pPr>
+      <w:proofErr w:type="spellStart"/>
+      <w:r>
+        <w:t>Analytic</w:t>
+      </w:r>
+      <w:proofErr w:type="spellEnd"/>
+      <w:r>
+        <w:t xml:space="preserve"> </w:t>
+      </w:r>
+      <w:proofErr w:type="spellStart"/>
+      <w:r>
+        <w:t>Two-Bone</w:t>
+      </w:r>
+      <w:proofErr w:type="spellEnd"/>
+      <w:r>
+        <w:t xml:space="preserve"> 2D.</w:t>
+      </w:r>
+    </w:p>
+    <w:p>
+      <w:pPr>
+        <w:pStyle w:val="Sansinterligne1"/>
+        <w:numPr>
+          <w:ilvl w:val="0"/>
+          <w:numId w:val="2"/>
+        </w:numPr>
+        <w:jc w:val="both"/>
+      </w:pPr>
+      <w:proofErr w:type="gramStart"/>
+      <w:r>
+        <w:t>Etc..</w:t>
+      </w:r>
+      <w:proofErr w:type="gramEnd"/>
+    </w:p>
+    <w:p>
+      <w:pPr>
+        <w:pStyle w:val="Sansinterligne1"/>
+        <w:jc w:val="both"/>
+        <w:rPr>
+          <w:b/>
+          <w:u w:val="single"/>
+        </w:rPr>
+      </w:pPr>
+    </w:p>
+    <w:p>
+      <w:pPr>
+        <w:pStyle w:val="Sansinterligne1"/>
+        <w:jc w:val="both"/>
+        <w:rPr>
+          <w:b/>
+          <w:u w:val="single"/>
+        </w:rPr>
+      </w:pPr>
+    </w:p>
+    <w:p>
+      <w:pPr>
+        <w:pStyle w:val="Sansinterligne1"/>
+        <w:jc w:val="both"/>
+        <w:rPr>
+          <w:b/>
+          <w:u w:val="single"/>
+        </w:rPr>
+      </w:pPr>
+      <w:r>
+        <w:rPr>
+          <w:b/>
+          <w:color w:val="FF0000"/>
+          <w:u w:val="single"/>
+        </w:rPr>
+        <w:t xml:space="preserve">Difficultés </w:t>
+      </w:r>
+      <w:r>
+        <w:rPr>
+          <w:b/>
+          <w:u w:val="single"/>
+        </w:rPr>
+        <w:t>rencontrées :</w:t>
+      </w:r>
+    </w:p>
+    <w:p>
+      <w:pPr>
+        <w:pStyle w:val="Listepuces"/>
+        <w:jc w:val="both"/>
+      </w:pPr>
+      <w:r>
+        <w:t xml:space="preserve">Demande une bonne compréhension des </w:t>
+      </w:r>
+      <w:r>
+        <w:rPr>
+          <w:i/>
+          <w:color w:val="ED7D31" w:themeColor="accent2"/>
+        </w:rPr>
+        <w:t>mathématiques</w:t>
+      </w:r>
+      <w:r>
+        <w:t>.</w:t>
+      </w:r>
+    </w:p>
+    <w:p>
+      <w:pPr>
+        <w:pStyle w:val="Listepuces"/>
+        <w:jc w:val="both"/>
+      </w:pPr>
+      <w:r>
+        <w:t xml:space="preserve">Des fois les </w:t>
+      </w:r>
+      <w:r>
+        <w:rPr>
+          <w:i/>
+          <w:color w:val="ED7D31" w:themeColor="accent2"/>
+        </w:rPr>
+        <w:t>algorithmes</w:t>
+      </w:r>
+      <w:r>
+        <w:rPr>
+          <w:color w:val="ED7D31" w:themeColor="accent2"/>
+        </w:rPr>
+        <w:t xml:space="preserve"> </w:t>
+      </w:r>
+      <w:r>
+        <w:t xml:space="preserve">présentées et trouvées sur des articles s’avérées </w:t>
+      </w:r>
+      <w:r>
+        <w:rPr>
+          <w:i/>
+          <w:color w:val="ED7D31" w:themeColor="accent2"/>
+        </w:rPr>
+        <w:t>faux</w:t>
+      </w:r>
+      <w:r>
+        <w:rPr>
+          <w:color w:val="ED7D31" w:themeColor="accent2"/>
+        </w:rPr>
+        <w:t xml:space="preserve"> </w:t>
+      </w:r>
+      <w:r>
+        <w:t xml:space="preserve">et il fallait </w:t>
+      </w:r>
+      <w:r>
+        <w:rPr>
+          <w:i/>
+          <w:color w:val="ED7D31" w:themeColor="accent2"/>
+        </w:rPr>
+        <w:t>réévaluer</w:t>
+      </w:r>
+      <w:r>
+        <w:rPr>
+          <w:color w:val="ED7D31" w:themeColor="accent2"/>
+        </w:rPr>
+        <w:t xml:space="preserve"> </w:t>
+      </w:r>
+      <w:r>
+        <w:t xml:space="preserve">le résultat de calculs et </w:t>
+      </w:r>
+      <w:r>
+        <w:rPr>
+          <w:i/>
+          <w:color w:val="ED7D31" w:themeColor="accent2"/>
+        </w:rPr>
+        <w:t>d’équatio</w:t>
+      </w:r>
+      <w:bookmarkStart w:id="0" w:name="_GoBack"/>
+      <w:bookmarkEnd w:id="0"/>
+      <w:r>
+        <w:rPr>
+          <w:i/>
+          <w:color w:val="ED7D31" w:themeColor="accent2"/>
+        </w:rPr>
+        <w:t>ns</w:t>
+      </w:r>
+      <w:r>
+        <w:t xml:space="preserve">. </w:t>
+      </w:r>
+    </w:p>
+    <w:p>
+      <w:pPr>
+        <w:pStyle w:val="Sansinterligne1"/>
+        <w:jc w:val="both"/>
+        <w:rPr>
+          <w:b/>
+          <w:u w:val="single"/>
+        </w:rPr>
+      </w:pPr>
+    </w:p>
+    <w:p>
+      <w:pPr>
+        <w:pStyle w:val="Sansinterligne1"/>
+        <w:jc w:val="both"/>
+        <w:rPr>
+          <w:b/>
+          <w:u w:val="single"/>
+        </w:rPr>
+      </w:pPr>
+      <w:r>
+        <w:rPr>
+          <w:b/>
+          <w:color w:val="FF0000"/>
+          <w:u w:val="single"/>
+        </w:rPr>
+        <w:t>Conclusion </w:t>
+      </w:r>
+      <w:r>
+        <w:rPr>
+          <w:b/>
+          <w:u w:val="single"/>
+        </w:rPr>
+        <w:t>:</w:t>
+      </w:r>
+    </w:p>
+    <w:p>
+      <w:pPr>
+        <w:pStyle w:val="Sansinterligne1"/>
         <w:numPr>
           <w:ilvl w:val="0"/>
           <w:numId w:val="3"/>
@@ -506,12 +688,115 @@
         <w:jc w:val="both"/>
       </w:pPr>
       <w:r>
-        <w:t>Réseau neuronal.</w:t>
-      </w:r>
-    </w:p>
-    <w:p>
-      <w:pPr>
-        <w:pStyle w:val="Sansinterligne"/>
+        <w:t xml:space="preserve">L’IK est un système mathématique qui </w:t>
+      </w:r>
+      <w:r>
+        <w:rPr>
+          <w:i/>
+          <w:color w:val="ED7D31" w:themeColor="accent2"/>
+        </w:rPr>
+        <w:t>peut s’avérer lourd</w:t>
+      </w:r>
+      <w:r>
+        <w:rPr>
+          <w:color w:val="ED7D31" w:themeColor="accent2"/>
+        </w:rPr>
+        <w:t xml:space="preserve"> </w:t>
+      </w:r>
+      <w:r>
+        <w:t xml:space="preserve">selon les </w:t>
+      </w:r>
+      <w:r>
+        <w:t xml:space="preserve">algorithmes </w:t>
+      </w:r>
+      <w:r>
+        <w:rPr>
+          <w:i/>
+          <w:color w:val="ED7D31" w:themeColor="accent2"/>
+        </w:rPr>
+        <w:t>car</w:t>
+      </w:r>
+      <w:r>
+        <w:rPr>
+          <w:color w:val="ED7D31" w:themeColor="accent2"/>
+        </w:rPr>
+        <w:t xml:space="preserve"> </w:t>
+      </w:r>
+      <w:r>
+        <w:t>i</w:t>
+      </w:r>
+      <w:r>
+        <w:t xml:space="preserve">l doit bien </w:t>
+      </w:r>
+      <w:r>
+        <w:rPr>
+          <w:i/>
+          <w:color w:val="ED7D31" w:themeColor="accent2"/>
+        </w:rPr>
+        <w:t>souvent</w:t>
+      </w:r>
+      <w:r>
+        <w:rPr>
+          <w:color w:val="ED7D31" w:themeColor="accent2"/>
+        </w:rPr>
+        <w:t xml:space="preserve"> </w:t>
+      </w:r>
+      <w:r>
+        <w:t xml:space="preserve">être </w:t>
+      </w:r>
+      <w:r>
+        <w:rPr>
+          <w:i/>
+          <w:color w:val="ED7D31" w:themeColor="accent2"/>
+        </w:rPr>
+        <w:t>joué</w:t>
+      </w:r>
+      <w:r>
+        <w:rPr>
+          <w:color w:val="ED7D31" w:themeColor="accent2"/>
+        </w:rPr>
+        <w:t xml:space="preserve"> </w:t>
+      </w:r>
+      <w:r>
+        <w:rPr>
+          <w:i/>
+          <w:color w:val="ED7D31" w:themeColor="accent2"/>
+        </w:rPr>
+        <w:t>à</w:t>
+      </w:r>
+      <w:r>
+        <w:rPr>
+          <w:color w:val="ED7D31" w:themeColor="accent2"/>
+        </w:rPr>
+        <w:t xml:space="preserve"> </w:t>
+      </w:r>
+      <w:r>
+        <w:rPr>
+          <w:i/>
+          <w:color w:val="ED7D31" w:themeColor="accent2"/>
+        </w:rPr>
+        <w:t>chaque</w:t>
+      </w:r>
+      <w:r>
+        <w:rPr>
+          <w:color w:val="ED7D31" w:themeColor="accent2"/>
+        </w:rPr>
+        <w:t xml:space="preserve"> </w:t>
+      </w:r>
+      <w:r>
+        <w:rPr>
+          <w:i/>
+          <w:color w:val="ED7D31" w:themeColor="accent2"/>
+        </w:rPr>
+        <w:t>frame</w:t>
+      </w:r>
+      <w:r>
+        <w:t>.</w:t>
+      </w:r>
+    </w:p>
+    <w:p>
+      <w:pPr>
+        <w:pStyle w:val="Sansinterligne1"/>
         <w:numPr>
           <w:ilvl w:val="0"/>
           <w:numId w:val="3"/>
@@ -519,12 +804,87 @@
         <w:jc w:val="both"/>
       </w:pPr>
       <w:r>
-        <w:t>Coordonnées cyclique.</w:t>
-      </w:r>
-    </w:p>
-    <w:p>
-      <w:pPr>
-        <w:pStyle w:val="Sansinterligne"/>
+        <w:t xml:space="preserve">Ce système permet de faire interagir un corps rigide avec son environnement et permet donc de </w:t>
+      </w:r>
+      <w:r>
+        <w:rPr>
+          <w:i/>
+          <w:color w:val="ED7D31" w:themeColor="accent2"/>
+        </w:rPr>
+        <w:t>faire</w:t>
+      </w:r>
+      <w:r>
+        <w:rPr>
+          <w:color w:val="ED7D31" w:themeColor="accent2"/>
+        </w:rPr>
+        <w:t xml:space="preserve"> </w:t>
+      </w:r>
+      <w:r>
+        <w:rPr>
+          <w:i/>
+          <w:color w:val="ED7D31" w:themeColor="accent2"/>
+        </w:rPr>
+        <w:t>gagner</w:t>
+      </w:r>
+      <w:r>
+        <w:rPr>
+          <w:color w:val="ED7D31" w:themeColor="accent2"/>
+        </w:rPr>
+        <w:t xml:space="preserve"> </w:t>
+      </w:r>
+      <w:r>
+        <w:rPr>
+          <w:i/>
+          <w:color w:val="ED7D31" w:themeColor="accent2"/>
+        </w:rPr>
+        <w:t>une</w:t>
+      </w:r>
+      <w:r>
+        <w:rPr>
+          <w:color w:val="ED7D31" w:themeColor="accent2"/>
+        </w:rPr>
+        <w:t xml:space="preserve"> </w:t>
+      </w:r>
+      <w:r>
+        <w:rPr>
+          <w:i/>
+          <w:color w:val="ED7D31" w:themeColor="accent2"/>
+        </w:rPr>
+        <w:t>application</w:t>
+      </w:r>
+      <w:r>
+        <w:rPr>
+          <w:color w:val="ED7D31" w:themeColor="accent2"/>
+        </w:rPr>
+        <w:t xml:space="preserve"> </w:t>
+      </w:r>
+      <w:r>
+        <w:rPr>
+          <w:i/>
+          <w:color w:val="ED7D31" w:themeColor="accent2"/>
+        </w:rPr>
+        <w:t>en</w:t>
+      </w:r>
+      <w:r>
+        <w:rPr>
+          <w:color w:val="ED7D31" w:themeColor="accent2"/>
+        </w:rPr>
+        <w:t xml:space="preserve"> </w:t>
+      </w:r>
+      <w:r>
+        <w:rPr>
+          <w:i/>
+          <w:color w:val="ED7D31" w:themeColor="accent2"/>
+        </w:rPr>
+        <w:t>réalisme</w:t>
+      </w:r>
+      <w:r>
+        <w:t>.</w:t>
+      </w:r>
+    </w:p>
+    <w:p>
+      <w:pPr>
+        <w:pStyle w:val="Sansinterligne1"/>
         <w:numPr>
           <w:ilvl w:val="0"/>
           <w:numId w:val="3"/>
@@ -532,30 +892,284 @@
         <w:jc w:val="both"/>
       </w:pPr>
       <w:r>
-        <w:t>Pseudo inverse.</w:t>
-      </w:r>
-    </w:p>
-    <w:p>
-      <w:pPr>
-        <w:pStyle w:val="Sansinterligne"/>
+        <w:t xml:space="preserve">Il </w:t>
+      </w:r>
+      <w:r>
+        <w:rPr>
+          <w:i/>
+          <w:color w:val="ED7D31" w:themeColor="accent2"/>
+        </w:rPr>
+        <w:t>ne</w:t>
+      </w:r>
+      <w:r>
+        <w:rPr>
+          <w:color w:val="ED7D31" w:themeColor="accent2"/>
+        </w:rPr>
+        <w:t xml:space="preserve"> </w:t>
+      </w:r>
+      <w:r>
+        <w:t xml:space="preserve">faut </w:t>
+      </w:r>
+      <w:r>
+        <w:rPr>
+          <w:i/>
+          <w:color w:val="ED7D31" w:themeColor="accent2"/>
+        </w:rPr>
+        <w:t>p</w:t>
+      </w:r>
+      <w:r>
+        <w:rPr>
+          <w:i/>
+          <w:color w:val="ED7D31" w:themeColor="accent2"/>
+        </w:rPr>
+        <w:t>as</w:t>
+      </w:r>
+      <w:r>
+        <w:rPr>
+          <w:color w:val="ED7D31" w:themeColor="accent2"/>
+        </w:rPr>
+        <w:t xml:space="preserve"> </w:t>
+      </w:r>
+      <w:r>
+        <w:rPr>
+          <w:i/>
+          <w:color w:val="ED7D31" w:themeColor="accent2"/>
+        </w:rPr>
+        <w:t>l’utiliser</w:t>
+      </w:r>
+      <w:r>
+        <w:rPr>
+          <w:color w:val="ED7D31" w:themeColor="accent2"/>
+        </w:rPr>
+        <w:t xml:space="preserve"> </w:t>
+      </w:r>
+      <w:r>
+        <w:t xml:space="preserve">sur des modèles </w:t>
+      </w:r>
+      <w:r>
+        <w:rPr>
+          <w:i/>
+          <w:color w:val="ED7D31" w:themeColor="accent2"/>
+        </w:rPr>
+        <w:t>trop</w:t>
+      </w:r>
+      <w:r>
+        <w:rPr>
+          <w:color w:val="ED7D31" w:themeColor="accent2"/>
+        </w:rPr>
+        <w:t xml:space="preserve"> </w:t>
+      </w:r>
+      <w:r>
+        <w:t xml:space="preserve">présents dans une application afin de ne pas vite </w:t>
+      </w:r>
+      <w:r>
+        <w:rPr>
+          <w:i/>
+          <w:color w:val="ED7D31" w:themeColor="accent2"/>
+        </w:rPr>
+        <w:t>saturer</w:t>
+      </w:r>
+      <w:r>
+        <w:rPr>
+          <w:color w:val="ED7D31" w:themeColor="accent2"/>
+        </w:rPr>
+        <w:t xml:space="preserve"> </w:t>
+      </w:r>
+      <w:r>
+        <w:t xml:space="preserve">les </w:t>
+      </w:r>
+      <w:r>
+        <w:rPr>
+          <w:i/>
+          <w:color w:val="ED7D31" w:themeColor="accent2"/>
+        </w:rPr>
+        <w:t>performances</w:t>
+      </w:r>
+      <w:r>
+        <w:rPr>
+          <w:color w:val="ED7D31" w:themeColor="accent2"/>
+        </w:rPr>
+        <w:t xml:space="preserve"> </w:t>
+      </w:r>
+      <w:r>
+        <w:t>de votre programme.</w:t>
+      </w:r>
+    </w:p>
+    <w:p>
+      <w:pPr>
+        <w:pStyle w:val="Sansinterligne1"/>
         <w:numPr>
           <w:ilvl w:val="0"/>
           <w:numId w:val="3"/>
         </w:numPr>
         <w:jc w:val="both"/>
       </w:pPr>
-      <w:proofErr w:type="spellStart"/>
-      <w:r>
-        <w:t>Dampted</w:t>
-      </w:r>
-      <w:proofErr w:type="spellEnd"/>
-      <w:r>
-        <w:t xml:space="preserve"> Least Squares.</w:t>
-      </w:r>
-    </w:p>
-    <w:p>
-      <w:pPr>
-        <w:pStyle w:val="Sansinterligne"/>
+      <w:r>
+        <w:t xml:space="preserve">Faire un système </w:t>
+      </w:r>
+      <w:r>
+        <w:rPr>
+          <w:i/>
+          <w:color w:val="ED7D31" w:themeColor="accent2"/>
+        </w:rPr>
+        <w:t>d’IK</w:t>
+      </w:r>
+      <w:r>
+        <w:rPr>
+          <w:color w:val="ED7D31" w:themeColor="accent2"/>
+        </w:rPr>
+        <w:t xml:space="preserve"> </w:t>
+      </w:r>
+      <w:r>
+        <w:rPr>
+          <w:i/>
+          <w:color w:val="ED7D31" w:themeColor="accent2"/>
+        </w:rPr>
+        <w:t>avancé</w:t>
+      </w:r>
+      <w:r>
+        <w:rPr>
+          <w:color w:val="ED7D31" w:themeColor="accent2"/>
+        </w:rPr>
+        <w:t xml:space="preserve"> </w:t>
+      </w:r>
+      <w:r>
+        <w:rPr>
+          <w:i/>
+          <w:color w:val="ED7D31" w:themeColor="accent2"/>
+        </w:rPr>
+        <w:t>réaliste</w:t>
+      </w:r>
+      <w:r>
+        <w:rPr>
+          <w:color w:val="ED7D31" w:themeColor="accent2"/>
+        </w:rPr>
+        <w:t xml:space="preserve"> </w:t>
+      </w:r>
+      <w:r>
+        <w:t xml:space="preserve">qui gère un maximum de cas s’avère une </w:t>
+      </w:r>
+      <w:r>
+        <w:rPr>
+          <w:i/>
+          <w:color w:val="ED7D31" w:themeColor="accent2"/>
+        </w:rPr>
+        <w:t>tâche</w:t>
+      </w:r>
+      <w:r>
+        <w:rPr>
+          <w:color w:val="ED7D31" w:themeColor="accent2"/>
+        </w:rPr>
+        <w:t xml:space="preserve"> </w:t>
+      </w:r>
+      <w:r>
+        <w:rPr>
+          <w:i/>
+          <w:color w:val="ED7D31" w:themeColor="accent2"/>
+        </w:rPr>
+        <w:t>complexe</w:t>
+      </w:r>
+      <w:r>
+        <w:t>, selon la qualité du rendu que l’o</w:t>
+      </w:r>
+      <w:r>
+        <w:t xml:space="preserve">n souhaite prétendre il faut </w:t>
+      </w:r>
+      <w:r>
+        <w:rPr>
+          <w:i/>
+          <w:color w:val="ED7D31" w:themeColor="accent2"/>
+        </w:rPr>
+        <w:t>soit</w:t>
+      </w:r>
+      <w:r>
+        <w:rPr>
+          <w:color w:val="ED7D31" w:themeColor="accent2"/>
+        </w:rPr>
+        <w:t xml:space="preserve"> </w:t>
+      </w:r>
+      <w:r>
+        <w:rPr>
+          <w:i/>
+          <w:color w:val="ED7D31" w:themeColor="accent2"/>
+        </w:rPr>
+        <w:t>payer</w:t>
+      </w:r>
+      <w:r>
+        <w:rPr>
+          <w:color w:val="ED7D31" w:themeColor="accent2"/>
+        </w:rPr>
+        <w:t xml:space="preserve"> </w:t>
+      </w:r>
+      <w:r>
+        <w:t xml:space="preserve">un </w:t>
+      </w:r>
+      <w:r>
+        <w:rPr>
+          <w:i/>
+          <w:color w:val="ED7D31" w:themeColor="accent2"/>
+        </w:rPr>
+        <w:t>plugin</w:t>
+      </w:r>
+      <w:r>
+        <w:rPr>
+          <w:color w:val="ED7D31" w:themeColor="accent2"/>
+        </w:rPr>
+        <w:t xml:space="preserve"> </w:t>
+      </w:r>
+      <w:r>
+        <w:rPr>
+          <w:i/>
+          <w:color w:val="ED7D31" w:themeColor="accent2"/>
+        </w:rPr>
+        <w:t>soit</w:t>
+      </w:r>
+      <w:r>
+        <w:rPr>
+          <w:color w:val="ED7D31" w:themeColor="accent2"/>
+        </w:rPr>
+        <w:t xml:space="preserve"> </w:t>
+      </w:r>
+      <w:r>
+        <w:rPr>
+          <w:i/>
+          <w:color w:val="ED7D31" w:themeColor="accent2"/>
+        </w:rPr>
+        <w:t>recoder</w:t>
+      </w:r>
+      <w:r>
+        <w:rPr>
+          <w:color w:val="ED7D31" w:themeColor="accent2"/>
+        </w:rPr>
+        <w:t xml:space="preserve"> </w:t>
+      </w:r>
+      <w:r>
+        <w:rPr>
+          <w:i/>
+          <w:color w:val="ED7D31" w:themeColor="accent2"/>
+        </w:rPr>
+        <w:t>le</w:t>
+      </w:r>
+      <w:r>
+        <w:rPr>
+          <w:color w:val="ED7D31" w:themeColor="accent2"/>
+        </w:rPr>
+        <w:t xml:space="preserve"> </w:t>
+      </w:r>
+      <w:r>
+        <w:rPr>
+          <w:i/>
+          <w:color w:val="ED7D31" w:themeColor="accent2"/>
+        </w:rPr>
+        <w:t>nôtre</w:t>
+      </w:r>
+      <w:r>
+        <w:t>.</w:t>
+      </w:r>
+    </w:p>
+    <w:p>
+      <w:pPr>
+        <w:pStyle w:val="Sansinterligne1"/>
         <w:numPr>
           <w:ilvl w:val="0"/>
           <w:numId w:val="3"/>
@@ -563,51 +1177,765 @@
         <w:jc w:val="both"/>
       </w:pPr>
       <w:r>
-        <w:t>Etc..</w:t>
-      </w:r>
-      <w:bookmarkStart w:id="0" w:name="_GoBack"/>
-      <w:bookmarkEnd w:id="0"/>
-    </w:p>
-    <w:p>
-      <w:pPr>
-        <w:pStyle w:val="Sansinterligne"/>
-        <w:jc w:val="both"/>
-        <w:rPr>
-          <w:b/>
-          <w:u w:val="single"/>
-        </w:rPr>
-      </w:pPr>
-    </w:p>
-    <w:p>
-      <w:pPr>
-        <w:pStyle w:val="Sansinterligne"/>
-        <w:jc w:val="both"/>
-        <w:rPr>
-          <w:b/>
-          <w:u w:val="single"/>
-        </w:rPr>
-      </w:pPr>
-    </w:p>
-    <w:p>
-      <w:pPr>
-        <w:pStyle w:val="Sansinterligne"/>
-        <w:jc w:val="both"/>
-        <w:rPr>
-          <w:b/>
-          <w:u w:val="single"/>
-        </w:rPr>
-      </w:pPr>
-      <w:r>
-        <w:rPr>
-          <w:b/>
-          <w:u w:val="single"/>
-        </w:rPr>
-        <w:t>Conclusion :</w:t>
-      </w:r>
-    </w:p>
-    <w:p>
-      <w:pPr>
-        <w:pStyle w:val="Sansinterligne"/>
+        <w:t xml:space="preserve">Néanmoins plusieurs </w:t>
+      </w:r>
+      <w:r>
+        <w:rPr>
+          <w:i/>
+          <w:color w:val="ED7D31" w:themeColor="accent2"/>
+        </w:rPr>
+        <w:t>algorithmes</w:t>
+      </w:r>
+      <w:r>
+        <w:rPr>
+          <w:color w:val="ED7D31" w:themeColor="accent2"/>
+        </w:rPr>
+        <w:t xml:space="preserve"> </w:t>
+      </w:r>
+      <w:r>
+        <w:rPr>
+          <w:i/>
+          <w:color w:val="ED7D31" w:themeColor="accent2"/>
+        </w:rPr>
+        <w:t>2D</w:t>
+      </w:r>
+      <w:r>
+        <w:rPr>
+          <w:color w:val="ED7D31" w:themeColor="accent2"/>
+        </w:rPr>
+        <w:t xml:space="preserve"> </w:t>
+      </w:r>
+      <w:r>
+        <w:rPr>
+          <w:i/>
+          <w:color w:val="ED7D31" w:themeColor="accent2"/>
+        </w:rPr>
+        <w:t>peuvent</w:t>
+      </w:r>
+      <w:r>
+        <w:rPr>
+          <w:color w:val="ED7D31" w:themeColor="accent2"/>
+        </w:rPr>
+        <w:t xml:space="preserve"> </w:t>
+      </w:r>
+      <w:r>
+        <w:rPr>
+          <w:i/>
+          <w:color w:val="ED7D31" w:themeColor="accent2"/>
+        </w:rPr>
+        <w:t>s’implémenter</w:t>
+      </w:r>
+      <w:r>
+        <w:rPr>
+          <w:color w:val="ED7D31" w:themeColor="accent2"/>
+        </w:rPr>
+        <w:t xml:space="preserve"> </w:t>
+      </w:r>
+      <w:r>
+        <w:t xml:space="preserve">assez </w:t>
+      </w:r>
+      <w:r>
+        <w:rPr>
+          <w:i/>
+          <w:color w:val="ED7D31" w:themeColor="accent2"/>
+        </w:rPr>
+        <w:t>vite</w:t>
+      </w:r>
+      <w:r>
+        <w:rPr>
+          <w:color w:val="ED7D31" w:themeColor="accent2"/>
+        </w:rPr>
+        <w:t xml:space="preserve"> </w:t>
+      </w:r>
+      <w:r>
+        <w:t xml:space="preserve">grâce à la </w:t>
+      </w:r>
+      <w:r>
+        <w:rPr>
+          <w:i/>
+          <w:color w:val="ED7D31" w:themeColor="accent2"/>
+        </w:rPr>
+        <w:t>multitude</w:t>
+      </w:r>
+      <w:r>
+        <w:rPr>
+          <w:color w:val="ED7D31" w:themeColor="accent2"/>
+        </w:rPr>
+        <w:t xml:space="preserve"> </w:t>
+      </w:r>
+      <w:r>
+        <w:rPr>
+          <w:i/>
+          <w:color w:val="ED7D31" w:themeColor="accent2"/>
+        </w:rPr>
+        <w:t>d’articles</w:t>
+      </w:r>
+      <w:r>
+        <w:rPr>
+          <w:color w:val="ED7D31" w:themeColor="accent2"/>
+        </w:rPr>
+        <w:t xml:space="preserve"> </w:t>
+      </w:r>
+      <w:r>
+        <w:t xml:space="preserve">qui </w:t>
+      </w:r>
+      <w:r>
+        <w:rPr>
+          <w:i/>
+          <w:color w:val="ED7D31" w:themeColor="accent2"/>
+        </w:rPr>
+        <w:t>traitent</w:t>
+      </w:r>
+      <w:r>
+        <w:rPr>
+          <w:color w:val="ED7D31" w:themeColor="accent2"/>
+        </w:rPr>
+        <w:t xml:space="preserve"> </w:t>
+      </w:r>
+      <w:r>
+        <w:t xml:space="preserve">le </w:t>
+      </w:r>
+      <w:r>
+        <w:rPr>
+          <w:i/>
+          <w:color w:val="ED7D31" w:themeColor="accent2"/>
+        </w:rPr>
+        <w:t>sujet</w:t>
+      </w:r>
+      <w:r>
+        <w:rPr>
+          <w:color w:val="ED7D31" w:themeColor="accent2"/>
+        </w:rPr>
+        <w:t xml:space="preserve"> </w:t>
+      </w:r>
+      <w:r>
+        <w:t>de façon découpé et itérative.</w:t>
+      </w:r>
+    </w:p>
+    <w:p>
+      <w:pPr>
+        <w:pStyle w:val="Sansinterligne1"/>
+        <w:numPr>
+          <w:ilvl w:val="0"/>
+          <w:numId w:val="3"/>
+        </w:numPr>
+        <w:jc w:val="both"/>
+      </w:pPr>
+      <w:r>
+        <w:t>Personnellement, j’ai</w:t>
+      </w:r>
+      <w:r>
+        <w:t xml:space="preserve"> trouvé ce </w:t>
+      </w:r>
+      <w:r>
+        <w:rPr>
+          <w:i/>
+          <w:color w:val="ED7D31" w:themeColor="accent2"/>
+        </w:rPr>
+        <w:t>projet</w:t>
+      </w:r>
+      <w:r>
+        <w:rPr>
+          <w:color w:val="ED7D31" w:themeColor="accent2"/>
+        </w:rPr>
+        <w:t xml:space="preserve"> </w:t>
+      </w:r>
+      <w:r>
+        <w:t xml:space="preserve">très </w:t>
+      </w:r>
+      <w:r>
+        <w:rPr>
+          <w:i/>
+          <w:color w:val="ED7D31" w:themeColor="accent2"/>
+        </w:rPr>
+        <w:t>intéressant</w:t>
+      </w:r>
+      <w:r>
+        <w:rPr>
+          <w:color w:val="ED7D31" w:themeColor="accent2"/>
+        </w:rPr>
+        <w:t xml:space="preserve"> </w:t>
+      </w:r>
+      <w:r>
+        <w:t xml:space="preserve">et m’a permis d’avoir une </w:t>
+      </w:r>
+      <w:r>
+        <w:rPr>
+          <w:i/>
+          <w:color w:val="ED7D31" w:themeColor="accent2"/>
+        </w:rPr>
+        <w:t>idée</w:t>
+      </w:r>
+      <w:r>
+        <w:rPr>
+          <w:color w:val="ED7D31" w:themeColor="accent2"/>
+        </w:rPr>
+        <w:t xml:space="preserve"> </w:t>
+      </w:r>
+      <w:r>
+        <w:rPr>
+          <w:i/>
+          <w:color w:val="ED7D31" w:themeColor="accent2"/>
+        </w:rPr>
+        <w:t>plus</w:t>
+      </w:r>
+      <w:r>
+        <w:rPr>
+          <w:color w:val="ED7D31" w:themeColor="accent2"/>
+        </w:rPr>
+        <w:t xml:space="preserve"> </w:t>
+      </w:r>
+      <w:r>
+        <w:rPr>
+          <w:i/>
+          <w:color w:val="ED7D31" w:themeColor="accent2"/>
+        </w:rPr>
+        <w:t>globale</w:t>
+      </w:r>
+      <w:r>
+        <w:rPr>
+          <w:color w:val="ED7D31" w:themeColor="accent2"/>
+        </w:rPr>
+        <w:t xml:space="preserve"> </w:t>
+      </w:r>
+      <w:r>
+        <w:t xml:space="preserve">sur les </w:t>
+      </w:r>
+      <w:r>
+        <w:rPr>
+          <w:i/>
+          <w:color w:val="ED7D31" w:themeColor="accent2"/>
+        </w:rPr>
+        <w:t>animations</w:t>
+      </w:r>
+      <w:r>
+        <w:rPr>
+          <w:color w:val="ED7D31" w:themeColor="accent2"/>
+        </w:rPr>
+        <w:t xml:space="preserve"> </w:t>
+      </w:r>
+      <w:r>
+        <w:t xml:space="preserve">et il m’a forcé à </w:t>
+      </w:r>
+      <w:r>
+        <w:rPr>
+          <w:i/>
+          <w:color w:val="ED7D31" w:themeColor="accent2"/>
+        </w:rPr>
+        <w:t>me</w:t>
+      </w:r>
+      <w:r>
+        <w:rPr>
+          <w:color w:val="ED7D31" w:themeColor="accent2"/>
+        </w:rPr>
+        <w:t xml:space="preserve"> </w:t>
+      </w:r>
+      <w:r>
+        <w:rPr>
+          <w:i/>
+          <w:color w:val="ED7D31" w:themeColor="accent2"/>
+        </w:rPr>
+        <w:t>mettre</w:t>
+      </w:r>
+      <w:r>
+        <w:rPr>
+          <w:color w:val="ED7D31" w:themeColor="accent2"/>
+        </w:rPr>
+        <w:t xml:space="preserve"> </w:t>
+      </w:r>
+      <w:r>
+        <w:t xml:space="preserve">en </w:t>
+      </w:r>
+      <w:r>
+        <w:rPr>
+          <w:i/>
+          <w:color w:val="ED7D31" w:themeColor="accent2"/>
+        </w:rPr>
+        <w:t>difficulté</w:t>
+      </w:r>
+      <w:r>
+        <w:rPr>
+          <w:color w:val="ED7D31" w:themeColor="accent2"/>
+        </w:rPr>
+        <w:t xml:space="preserve"> </w:t>
+      </w:r>
+      <w:r>
+        <w:t xml:space="preserve">en </w:t>
+      </w:r>
+      <w:r>
+        <w:rPr>
+          <w:i/>
+          <w:color w:val="ED7D31" w:themeColor="accent2"/>
+        </w:rPr>
+        <w:t>lisant</w:t>
+      </w:r>
+      <w:r>
+        <w:rPr>
+          <w:color w:val="ED7D31" w:themeColor="accent2"/>
+        </w:rPr>
+        <w:t xml:space="preserve"> </w:t>
+      </w:r>
+      <w:r>
+        <w:t xml:space="preserve">et comprenant de la </w:t>
+      </w:r>
+      <w:r>
+        <w:rPr>
+          <w:i/>
+          <w:color w:val="ED7D31" w:themeColor="accent2"/>
+        </w:rPr>
+        <w:t>documentation</w:t>
+      </w:r>
+      <w:r>
+        <w:rPr>
+          <w:color w:val="ED7D31" w:themeColor="accent2"/>
+        </w:rPr>
+        <w:t xml:space="preserve"> </w:t>
+      </w:r>
+      <w:r>
+        <w:rPr>
+          <w:i/>
+          <w:color w:val="ED7D31" w:themeColor="accent2"/>
+        </w:rPr>
+        <w:t>technique</w:t>
+      </w:r>
+      <w:r>
+        <w:t>.</w:t>
+      </w:r>
+    </w:p>
+    <w:p>
+      <w:pPr>
+        <w:pStyle w:val="Sansinterligne1"/>
+        <w:numPr>
+          <w:ilvl w:val="0"/>
+          <w:numId w:val="3"/>
+        </w:numPr>
+        <w:jc w:val="both"/>
+      </w:pPr>
+      <w:r>
+        <w:t xml:space="preserve">Dans mon cas j’ai tenté de </w:t>
+      </w:r>
+      <w:r>
+        <w:rPr>
+          <w:i/>
+          <w:color w:val="ED7D31" w:themeColor="accent2"/>
+        </w:rPr>
+        <w:t>réaliser</w:t>
+      </w:r>
+      <w:r>
+        <w:rPr>
+          <w:color w:val="ED7D31" w:themeColor="accent2"/>
+        </w:rPr>
+        <w:t xml:space="preserve"> </w:t>
+      </w:r>
+      <w:r>
+        <w:rPr>
+          <w:i/>
+          <w:color w:val="ED7D31" w:themeColor="accent2"/>
+        </w:rPr>
+        <w:t>2</w:t>
+      </w:r>
+      <w:r>
+        <w:rPr>
+          <w:color w:val="ED7D31" w:themeColor="accent2"/>
+        </w:rPr>
+        <w:t xml:space="preserve"> </w:t>
+      </w:r>
+      <w:r>
+        <w:rPr>
+          <w:i/>
+          <w:color w:val="ED7D31" w:themeColor="accent2"/>
+        </w:rPr>
+        <w:t>algorithmes</w:t>
+      </w:r>
+      <w:r>
+        <w:rPr>
+          <w:color w:val="ED7D31" w:themeColor="accent2"/>
+        </w:rPr>
+        <w:t> </w:t>
+      </w:r>
+      <w:r>
+        <w:t>sur de la 2</w:t>
+      </w:r>
+      <w:r>
+        <w:t>D :</w:t>
+      </w:r>
+    </w:p>
+    <w:p>
+      <w:pPr>
+        <w:pStyle w:val="Sansinterligne1"/>
+        <w:numPr>
+          <w:ilvl w:val="0"/>
+          <w:numId w:val="3"/>
+        </w:numPr>
+        <w:ind w:left="1068"/>
+        <w:jc w:val="both"/>
+      </w:pPr>
+      <w:proofErr w:type="spellStart"/>
+      <w:r>
+        <w:rPr>
+          <w:i/>
+          <w:color w:val="ED7D31" w:themeColor="accent2"/>
+        </w:rPr>
+        <w:t>Cyclic</w:t>
+      </w:r>
+      <w:proofErr w:type="spellEnd"/>
+      <w:r>
+        <w:rPr>
+          <w:color w:val="ED7D31" w:themeColor="accent2"/>
+        </w:rPr>
+        <w:t xml:space="preserve"> </w:t>
+      </w:r>
+      <w:proofErr w:type="spellStart"/>
+      <w:r>
+        <w:rPr>
+          <w:i/>
+          <w:color w:val="ED7D31" w:themeColor="accent2"/>
+        </w:rPr>
+        <w:t>Coordinate</w:t>
+      </w:r>
+      <w:proofErr w:type="spellEnd"/>
+      <w:r>
+        <w:rPr>
+          <w:color w:val="ED7D31" w:themeColor="accent2"/>
+        </w:rPr>
+        <w:t xml:space="preserve"> </w:t>
+      </w:r>
+      <w:proofErr w:type="spellStart"/>
+      <w:r>
+        <w:rPr>
+          <w:i/>
+          <w:color w:val="ED7D31" w:themeColor="accent2"/>
+        </w:rPr>
+        <w:t>Descent</w:t>
+      </w:r>
+      <w:proofErr w:type="spellEnd"/>
+      <w:r>
+        <w:t>.</w:t>
+      </w:r>
+    </w:p>
+    <w:p>
+      <w:pPr>
+        <w:pStyle w:val="Sansinterligne1"/>
+        <w:numPr>
+          <w:ilvl w:val="0"/>
+          <w:numId w:val="3"/>
+        </w:numPr>
+        <w:ind w:left="1068"/>
+        <w:jc w:val="both"/>
+      </w:pPr>
+      <w:proofErr w:type="spellStart"/>
+      <w:r>
+        <w:rPr>
+          <w:i/>
+          <w:color w:val="ED7D31" w:themeColor="accent2"/>
+        </w:rPr>
+        <w:lastRenderedPageBreak/>
+        <w:t>Analytic</w:t>
+      </w:r>
+      <w:proofErr w:type="spellEnd"/>
+      <w:r>
+        <w:rPr>
+          <w:color w:val="ED7D31" w:themeColor="accent2"/>
+        </w:rPr>
+        <w:t xml:space="preserve"> </w:t>
+      </w:r>
+      <w:proofErr w:type="spellStart"/>
+      <w:r>
+        <w:rPr>
+          <w:i/>
+          <w:color w:val="ED7D31" w:themeColor="accent2"/>
+        </w:rPr>
+        <w:t>two</w:t>
+      </w:r>
+      <w:r>
+        <w:t>-</w:t>
+      </w:r>
+      <w:r>
+        <w:rPr>
+          <w:i/>
+          <w:color w:val="ED7D31" w:themeColor="accent2"/>
+        </w:rPr>
+        <w:t>bone</w:t>
+      </w:r>
+      <w:proofErr w:type="spellEnd"/>
+      <w:r>
+        <w:rPr>
+          <w:color w:val="ED7D31" w:themeColor="accent2"/>
+        </w:rPr>
+        <w:t xml:space="preserve"> </w:t>
+      </w:r>
+      <w:r>
+        <w:t>IK.</w:t>
+      </w:r>
+    </w:p>
+    <w:p>
+      <w:pPr>
+        <w:pStyle w:val="Sansinterligne1"/>
+        <w:numPr>
+          <w:ilvl w:val="0"/>
+          <w:numId w:val="3"/>
+        </w:numPr>
+        <w:ind w:left="1068"/>
+        <w:jc w:val="both"/>
+      </w:pPr>
+      <w:r>
+        <w:t>Il en existe des tas d’autres.</w:t>
+      </w:r>
+    </w:p>
+    <w:p>
+      <w:pPr>
+        <w:pStyle w:val="Sansinterligne1"/>
+        <w:jc w:val="both"/>
+      </w:pPr>
+    </w:p>
+    <w:p>
+      <w:pPr>
+        <w:pStyle w:val="Sansinterligne1"/>
+        <w:jc w:val="both"/>
+      </w:pPr>
+    </w:p>
+    <w:p>
+      <w:pPr>
+        <w:pStyle w:val="Sansinterligne1"/>
+        <w:jc w:val="both"/>
+        <w:rPr>
+          <w:b/>
+          <w:u w:val="single"/>
+        </w:rPr>
+      </w:pPr>
+      <w:r>
+        <w:rPr>
+          <w:b/>
+          <w:u w:val="single"/>
+        </w:rPr>
+        <w:t>Quelle est le problème que résout l’IK :</w:t>
+      </w:r>
+    </w:p>
+    <w:p>
+      <w:pPr>
+        <w:pStyle w:val="Listepuces"/>
+        <w:jc w:val="both"/>
+      </w:pPr>
+      <w:r>
+        <w:t>Trouver les angles et position de chaque joint</w:t>
+      </w:r>
+      <w:r>
+        <w:t xml:space="preserve"> composant notre chaine</w:t>
+      </w:r>
+      <w:r>
+        <w:t xml:space="preserve"> de joints pour placer correctement chaque cible des liens.</w:t>
+      </w:r>
+    </w:p>
+    <w:p>
+      <w:pPr>
+        <w:pStyle w:val="Sansinterligne1"/>
+        <w:jc w:val="both"/>
+      </w:pPr>
+    </w:p>
+    <w:p>
+      <w:pPr>
+        <w:pStyle w:val="Sansinterligne1"/>
+        <w:jc w:val="both"/>
+        <w:rPr>
+          <w:b/>
+          <w:u w:val="single"/>
+        </w:rPr>
+      </w:pPr>
+      <w:r>
+        <w:rPr>
+          <w:b/>
+          <w:u w:val="single"/>
+        </w:rPr>
+        <w:t>Notes intéressantes :</w:t>
+      </w:r>
+    </w:p>
+    <w:p>
+      <w:pPr>
+        <w:pStyle w:val="Listepuces"/>
+        <w:jc w:val="both"/>
+      </w:pPr>
+      <w:r>
+        <w:t xml:space="preserve">Lorsque l’on </w:t>
+      </w:r>
+      <w:proofErr w:type="spellStart"/>
+      <w:r>
+        <w:t>résoud</w:t>
+      </w:r>
+      <w:proofErr w:type="spellEnd"/>
+      <w:r>
+        <w:t xml:space="preserve"> un système d’IK on part toujours du dernier joint qui va pointer vers une cible (exemple bras, </w:t>
+      </w:r>
+      <w:proofErr w:type="spellStart"/>
+      <w:r>
+        <w:t>avant bras</w:t>
+      </w:r>
+      <w:proofErr w:type="spellEnd"/>
+      <w:r>
+        <w:t>, main, la main est le dernier joint -&gt; on part de façon inverse que le FK.).</w:t>
+      </w:r>
+    </w:p>
+    <w:p>
+      <w:pPr>
+        <w:pStyle w:val="Listepuces"/>
+        <w:jc w:val="both"/>
+      </w:pPr>
+      <w:r>
+        <w:t xml:space="preserve">Ce dernier joint ou </w:t>
+      </w:r>
+      <w:proofErr w:type="spellStart"/>
+      <w:r>
+        <w:t>effector</w:t>
+      </w:r>
+      <w:proofErr w:type="spellEnd"/>
+      <w:r>
+        <w:t xml:space="preserve"> </w:t>
+      </w:r>
+      <w:r>
+        <w:t>(cible d’un lien) traque la position et la rotation de cette cible.</w:t>
+      </w:r>
+    </w:p>
+    <w:p>
+      <w:pPr>
+        <w:pStyle w:val="Listepuces"/>
+      </w:pPr>
+      <w:r>
+        <w:t>Il est possible que la position de la cible soit hors de portée.</w:t>
+      </w:r>
+    </w:p>
+    <w:p>
+      <w:pPr>
+        <w:pStyle w:val="Sansinterligne1"/>
+        <w:jc w:val="both"/>
+      </w:pPr>
+    </w:p>
+    <w:p>
+      <w:r>
+        <w:br w:type="page"/>
+      </w:r>
+    </w:p>
+    <w:p>
+      <w:pPr>
+        <w:pStyle w:val="Sansinterligne1"/>
+        <w:jc w:val="center"/>
+        <w:rPr>
+          <w:b/>
+          <w:i/>
+          <w:color w:val="0000FF"/>
+          <w:sz w:val="40"/>
+          <w:szCs w:val="40"/>
+        </w:rPr>
+      </w:pPr>
+      <w:r>
+        <w:rPr>
+          <w:b/>
+          <w:i/>
+          <w:color w:val="0000FF"/>
+          <w:sz w:val="40"/>
+          <w:szCs w:val="40"/>
+        </w:rPr>
+        <w:lastRenderedPageBreak/>
+        <w:t xml:space="preserve">Inverse </w:t>
+      </w:r>
+      <w:proofErr w:type="spellStart"/>
+      <w:r>
+        <w:rPr>
+          <w:b/>
+          <w:i/>
+          <w:color w:val="0000FF"/>
+          <w:sz w:val="40"/>
+          <w:szCs w:val="40"/>
+        </w:rPr>
+        <w:t>Kinematics</w:t>
+      </w:r>
+      <w:proofErr w:type="spellEnd"/>
+      <w:r>
+        <w:rPr>
+          <w:b/>
+          <w:i/>
+          <w:color w:val="0000FF"/>
+          <w:sz w:val="40"/>
+          <w:szCs w:val="40"/>
+        </w:rPr>
+        <w:t xml:space="preserve"> sur </w:t>
+      </w:r>
+      <w:proofErr w:type="spellStart"/>
+      <w:r>
+        <w:rPr>
+          <w:b/>
+          <w:i/>
+          <w:color w:val="0000FF"/>
+          <w:sz w:val="40"/>
+          <w:szCs w:val="40"/>
+        </w:rPr>
+        <w:t>Unity</w:t>
+      </w:r>
+      <w:proofErr w:type="spellEnd"/>
+    </w:p>
+    <w:p>
+      <w:pPr>
+        <w:pStyle w:val="Sansinterligne1"/>
+        <w:jc w:val="both"/>
+        <w:rPr>
+          <w:b/>
+          <w:u w:val="single"/>
+        </w:rPr>
+      </w:pPr>
+    </w:p>
+    <w:p>
+      <w:pPr>
+        <w:pStyle w:val="Sansinterligne1"/>
+        <w:jc w:val="both"/>
+        <w:rPr>
+          <w:b/>
+          <w:u w:val="single"/>
+        </w:rPr>
+      </w:pPr>
+    </w:p>
+    <w:p>
+      <w:pPr>
+        <w:pStyle w:val="Sansinterligne1"/>
+        <w:jc w:val="both"/>
+        <w:rPr>
+          <w:b/>
+          <w:u w:val="single"/>
+        </w:rPr>
+      </w:pPr>
+      <w:proofErr w:type="spellStart"/>
+      <w:r>
+        <w:rPr>
+          <w:b/>
+          <w:u w:val="single"/>
+        </w:rPr>
+        <w:t>Process</w:t>
+      </w:r>
+      <w:proofErr w:type="spellEnd"/>
+      <w:r>
+        <w:rPr>
+          <w:b/>
+          <w:u w:val="single"/>
+        </w:rPr>
+        <w:t xml:space="preserve"> pour fournir des animations en inverse </w:t>
+      </w:r>
+      <w:proofErr w:type="spellStart"/>
+      <w:r>
+        <w:rPr>
+          <w:b/>
+          <w:u w:val="single"/>
+        </w:rPr>
+        <w:t>kinematics</w:t>
+      </w:r>
+      <w:proofErr w:type="spellEnd"/>
+      <w:r>
+        <w:rPr>
+          <w:b/>
+          <w:u w:val="single"/>
+        </w:rPr>
+        <w:t> :</w:t>
+      </w:r>
+    </w:p>
+    <w:p>
+      <w:pPr>
+        <w:pStyle w:val="Sansinterligne1"/>
         <w:numPr>
           <w:ilvl w:val="0"/>
           <w:numId w:val="4"/>
@@ -615,38 +1943,31 @@
         <w:jc w:val="both"/>
       </w:pPr>
       <w:r>
-        <w:t xml:space="preserve">L’IK est un système mathématique </w:t>
-      </w:r>
-      <w:r>
-        <w:t>qui peut s’avérer</w:t>
-      </w:r>
-      <w:r>
-        <w:t xml:space="preserve"> lourd</w:t>
-      </w:r>
-      <w:r>
-        <w:t xml:space="preserve"> selon les algorithmes et selon si </w:t>
-      </w:r>
-      <w:r>
-        <w:t>l’</w:t>
-      </w:r>
-      <w:r>
-        <w:t xml:space="preserve">on est </w:t>
-      </w:r>
-      <w:proofErr w:type="gramStart"/>
-      <w:r>
-        <w:t>sur</w:t>
-      </w:r>
-      <w:proofErr w:type="gramEnd"/>
-      <w:r>
-        <w:t xml:space="preserve"> de la 2D ou de la 3D</w:t>
-      </w:r>
+        <w:t>Dans l’</w:t>
+      </w:r>
+      <w:proofErr w:type="spellStart"/>
+      <w:r>
+        <w:t>animator</w:t>
+      </w:r>
+      <w:proofErr w:type="spellEnd"/>
+      <w:r>
+        <w:t xml:space="preserve"> du </w:t>
+      </w:r>
+      <w:r>
+        <w:t xml:space="preserve">personnage : cocher IK </w:t>
+      </w:r>
+      <w:proofErr w:type="spellStart"/>
+      <w:r>
+        <w:t>Pass</w:t>
+      </w:r>
+      <w:proofErr w:type="spellEnd"/>
       <w:r>
         <w:t>.</w:t>
       </w:r>
     </w:p>
     <w:p>
       <w:pPr>
-        <w:pStyle w:val="Sansinterligne"/>
+        <w:pStyle w:val="Sansinterligne1"/>
         <w:numPr>
           <w:ilvl w:val="0"/>
           <w:numId w:val="4"/>
@@ -654,471 +1975,73 @@
         <w:jc w:val="both"/>
       </w:pPr>
       <w:r>
-        <w:t>Ce système permet de faire interagir un corps rigide avec son environnement et</w:t>
-      </w:r>
-      <w:r>
-        <w:t xml:space="preserve"> permet donc de faire gagner une application en réalisme.</w:t>
-      </w:r>
-    </w:p>
-    <w:p>
-      <w:pPr>
-        <w:pStyle w:val="Sansinterligne"/>
-        <w:numPr>
-          <w:ilvl w:val="0"/>
-          <w:numId w:val="4"/>
-        </w:numPr>
-        <w:jc w:val="both"/>
-      </w:pPr>
-      <w:r>
-        <w:t xml:space="preserve">Il ne faut pas l’utiliser sur </w:t>
-      </w:r>
-      <w:r>
-        <w:t>des modèles trop présents</w:t>
-      </w:r>
-      <w:r>
-        <w:t xml:space="preserve"> dans une application afin de ne pas vite saturer les performances de votre programme.</w:t>
-      </w:r>
-    </w:p>
-    <w:p>
-      <w:pPr>
-        <w:pStyle w:val="Sansinterligne"/>
-        <w:numPr>
-          <w:ilvl w:val="0"/>
-          <w:numId w:val="4"/>
-        </w:numPr>
-        <w:jc w:val="both"/>
-      </w:pPr>
-      <w:r>
-        <w:t xml:space="preserve">Faire un système d’IK avancé réaliste qui gère un maximum de cas s’avère une tâche complexe, selon la qualité du rendu que l’on souhaite prétendre il faut soit payer un plugin soit recoder le </w:t>
-      </w:r>
-      <w:proofErr w:type="spellStart"/>
-      <w:r>
-        <w:t>notre</w:t>
-      </w:r>
-      <w:proofErr w:type="spellEnd"/>
-      <w:r>
-        <w:t>.</w:t>
-      </w:r>
-    </w:p>
-    <w:p>
-      <w:pPr>
-        <w:pStyle w:val="Sansinterligne"/>
-        <w:numPr>
-          <w:ilvl w:val="0"/>
-          <w:numId w:val="4"/>
-        </w:numPr>
-        <w:jc w:val="both"/>
-      </w:pPr>
-      <w:r>
-        <w:t>Néanmoins plusieu</w:t>
-      </w:r>
-      <w:r>
-        <w:t xml:space="preserve">rs algorithmes 2D </w:t>
-      </w:r>
-      <w:proofErr w:type="gramStart"/>
-      <w:r>
-        <w:t xml:space="preserve">restent </w:t>
-      </w:r>
-      <w:r>
-        <w:t xml:space="preserve"> </w:t>
-      </w:r>
-      <w:r>
-        <w:t>peuvent</w:t>
-      </w:r>
-      <w:proofErr w:type="gramEnd"/>
-      <w:r>
-        <w:t xml:space="preserve"> s’implémenter assez vite </w:t>
-      </w:r>
-      <w:r>
-        <w:t>grâc</w:t>
-      </w:r>
-      <w:r>
-        <w:t>e à la multitude d’</w:t>
-      </w:r>
-      <w:r>
-        <w:t>articles qui traitent le sujet de façon découpé et itérative.</w:t>
-      </w:r>
-    </w:p>
-    <w:p>
-      <w:pPr>
-        <w:pStyle w:val="Sansinterligne"/>
-        <w:numPr>
-          <w:ilvl w:val="0"/>
-          <w:numId w:val="4"/>
-        </w:numPr>
-        <w:jc w:val="both"/>
-      </w:pPr>
-      <w:r>
-        <w:t>Personnellement, j’ai trouvé ce</w:t>
-      </w:r>
-      <w:r>
-        <w:t xml:space="preserve"> projet très intéressant et m’a permis d’avoir une idée</w:t>
-      </w:r>
-      <w:r>
-        <w:t xml:space="preserve"> plus globale sur </w:t>
-      </w:r>
-      <w:r>
-        <w:t>les animations</w:t>
-      </w:r>
-      <w:r>
-        <w:t xml:space="preserve"> et </w:t>
-      </w:r>
-      <w:r>
-        <w:t xml:space="preserve">il m’a forcé à me mettre en difficulté en lisant et comprenant de la </w:t>
-      </w:r>
-      <w:r>
-        <w:t>documentation technique.</w:t>
-      </w:r>
-    </w:p>
-    <w:p>
-      <w:pPr>
-        <w:pStyle w:val="Sansinterligne"/>
-        <w:numPr>
-          <w:ilvl w:val="0"/>
-          <w:numId w:val="4"/>
-        </w:numPr>
-        <w:jc w:val="both"/>
-      </w:pPr>
-      <w:r>
-        <w:t>Dans mon cas j’ai tenté de réaliser 2 algorithmes sur de la 2D :</w:t>
-      </w:r>
-    </w:p>
-    <w:p>
-      <w:pPr>
-        <w:pStyle w:val="Sansinterligne"/>
-        <w:numPr>
-          <w:ilvl w:val="0"/>
-          <w:numId w:val="4"/>
-        </w:numPr>
-        <w:ind w:left="1068"/>
-        <w:jc w:val="both"/>
-      </w:pPr>
-      <w:proofErr w:type="spellStart"/>
-      <w:r>
-        <w:t>Cyclic</w:t>
-      </w:r>
-      <w:proofErr w:type="spellEnd"/>
-      <w:r>
-        <w:t xml:space="preserve"> </w:t>
-      </w:r>
-      <w:proofErr w:type="spellStart"/>
-      <w:r>
-        <w:t>Coordinate</w:t>
-      </w:r>
-      <w:proofErr w:type="spellEnd"/>
-      <w:r>
-        <w:t xml:space="preserve"> </w:t>
-      </w:r>
-      <w:proofErr w:type="spellStart"/>
-      <w:r>
-        <w:t>Descent</w:t>
-      </w:r>
-      <w:proofErr w:type="spellEnd"/>
-      <w:r>
-        <w:t>.</w:t>
-      </w:r>
-    </w:p>
-    <w:p>
-      <w:pPr>
-        <w:pStyle w:val="Sansinterligne"/>
-        <w:numPr>
-          <w:ilvl w:val="0"/>
-          <w:numId w:val="4"/>
-        </w:numPr>
-        <w:ind w:left="1068"/>
-        <w:jc w:val="both"/>
-      </w:pPr>
-      <w:proofErr w:type="spellStart"/>
-      <w:r>
-        <w:t>Analytic</w:t>
-      </w:r>
-      <w:proofErr w:type="spellEnd"/>
-      <w:r>
-        <w:t xml:space="preserve"> </w:t>
-      </w:r>
-      <w:proofErr w:type="spellStart"/>
-      <w:r>
-        <w:t>two-bone</w:t>
-      </w:r>
-      <w:proofErr w:type="spellEnd"/>
-      <w:r>
-        <w:t xml:space="preserve"> IK.</w:t>
-      </w:r>
-    </w:p>
-    <w:p>
-      <w:pPr>
-        <w:pStyle w:val="Sansinterligne"/>
-        <w:numPr>
-          <w:ilvl w:val="0"/>
-          <w:numId w:val="4"/>
-        </w:numPr>
-        <w:ind w:left="1068"/>
-        <w:jc w:val="both"/>
-      </w:pPr>
-      <w:r>
-        <w:t>Il en existe des tas d’autres.</w:t>
-      </w:r>
-    </w:p>
-    <w:p>
-      <w:pPr>
-        <w:pStyle w:val="Sansinterligne"/>
-        <w:jc w:val="both"/>
-      </w:pPr>
-    </w:p>
-    <w:p>
-      <w:pPr>
-        <w:pStyle w:val="Sansinterligne"/>
-        <w:jc w:val="both"/>
-        <w:rPr>
-          <w:b/>
-          <w:u w:val="single"/>
-        </w:rPr>
-      </w:pPr>
-      <w:r>
-        <w:rPr>
-          <w:b/>
-          <w:u w:val="single"/>
-        </w:rPr>
-        <w:t xml:space="preserve">Quelle est le problème que résout l’IK </w:t>
-      </w:r>
-      <w:r>
-        <w:rPr>
-          <w:b/>
-          <w:u w:val="single"/>
-        </w:rPr>
-        <w:t>:</w:t>
-      </w:r>
-    </w:p>
-    <w:p>
-      <w:pPr>
-        <w:pStyle w:val="Listepuces"/>
-      </w:pPr>
-      <w:r>
-        <w:t xml:space="preserve">Trouver les angles et position de chaque </w:t>
-      </w:r>
-      <w:proofErr w:type="gramStart"/>
-      <w:r>
-        <w:t>joints</w:t>
-      </w:r>
-      <w:proofErr w:type="gramEnd"/>
-      <w:r>
-        <w:t xml:space="preserve"> composant notre chaines de joints</w:t>
-      </w:r>
-      <w:r>
-        <w:t xml:space="preserve"> pour </w:t>
-      </w:r>
-      <w:r>
-        <w:t>p</w:t>
-      </w:r>
-      <w:r>
-        <w:t>lacer correctement chaque cible des liens.</w:t>
-      </w:r>
-    </w:p>
-    <w:p>
-      <w:pPr>
-        <w:pStyle w:val="Sansinterligne"/>
-        <w:jc w:val="both"/>
-      </w:pPr>
-    </w:p>
-    <w:p>
-      <w:pPr>
-        <w:pStyle w:val="Sansinterligne"/>
-        <w:jc w:val="both"/>
-        <w:rPr>
-          <w:b/>
-          <w:u w:val="single"/>
-        </w:rPr>
-      </w:pPr>
-      <w:r>
-        <w:rPr>
-          <w:b/>
-          <w:u w:val="single"/>
-        </w:rPr>
-        <w:t>Notes intéressantes :</w:t>
-      </w:r>
-    </w:p>
-    <w:p>
-      <w:pPr>
-        <w:pStyle w:val="Listepuces"/>
-      </w:pPr>
-      <w:r>
-        <w:t xml:space="preserve">Lorsque l’on </w:t>
-      </w:r>
-      <w:proofErr w:type="spellStart"/>
-      <w:r>
-        <w:t>résoud</w:t>
-      </w:r>
-      <w:proofErr w:type="spellEnd"/>
-      <w:r>
-        <w:t xml:space="preserve"> un système d’IK on part toujours du dernier joint qui va pointer vers une cible (exemple bras, </w:t>
-      </w:r>
-      <w:proofErr w:type="spellStart"/>
-      <w:r>
-        <w:t>avant bras</w:t>
-      </w:r>
-      <w:proofErr w:type="spellEnd"/>
-      <w:r>
-        <w:t>, main, la main est le dernier joint -&gt; on part de façon inverse que le FK.).</w:t>
-      </w:r>
-    </w:p>
-    <w:p>
-      <w:pPr>
-        <w:pStyle w:val="Listepuces"/>
-      </w:pPr>
-      <w:r>
-        <w:t xml:space="preserve">Ce dernier joint ou </w:t>
-      </w:r>
-      <w:proofErr w:type="spellStart"/>
-      <w:r>
-        <w:t>effector</w:t>
-      </w:r>
-      <w:proofErr w:type="spellEnd"/>
-      <w:r>
-        <w:t xml:space="preserve"> (cible d’un lien) traque la position et la rotation de cette cible.</w:t>
-      </w:r>
-    </w:p>
-    <w:p>
-      <w:pPr>
-        <w:pStyle w:val="Listepuces"/>
-      </w:pPr>
-      <w:r>
-        <w:t>Il est possible que la position de la cible soit hors de portée.</w:t>
-      </w:r>
-    </w:p>
-    <w:p>
-      <w:pPr>
-        <w:pStyle w:val="Sansinterligne"/>
-        <w:jc w:val="both"/>
-      </w:pPr>
-    </w:p>
-    <w:p>
-      <w:r>
-        <w:br w:type="page"/>
-      </w:r>
-    </w:p>
-    <w:p>
-      <w:pPr>
-        <w:pStyle w:val="Sansinterligne"/>
-        <w:jc w:val="center"/>
-        <w:rPr>
-          <w:b/>
-          <w:i/>
-          <w:color w:val="0000FF"/>
-          <w:sz w:val="40"/>
-          <w:szCs w:val="40"/>
-        </w:rPr>
-      </w:pPr>
-      <w:r>
-        <w:rPr>
-          <w:b/>
-          <w:i/>
-          <w:color w:val="0000FF"/>
-          <w:sz w:val="40"/>
-          <w:szCs w:val="40"/>
-        </w:rPr>
-        <w:lastRenderedPageBreak/>
-        <w:t xml:space="preserve">Inverse </w:t>
-      </w:r>
-      <w:proofErr w:type="spellStart"/>
-      <w:r>
-        <w:rPr>
-          <w:b/>
-          <w:i/>
-          <w:color w:val="0000FF"/>
-          <w:sz w:val="40"/>
-          <w:szCs w:val="40"/>
-        </w:rPr>
-        <w:t>Kinematics</w:t>
-      </w:r>
-      <w:proofErr w:type="spellEnd"/>
-      <w:r>
-        <w:rPr>
-          <w:b/>
-          <w:i/>
-          <w:color w:val="0000FF"/>
-          <w:sz w:val="40"/>
-          <w:szCs w:val="40"/>
-        </w:rPr>
-        <w:t xml:space="preserve"> sur </w:t>
-      </w:r>
-      <w:proofErr w:type="spellStart"/>
-      <w:r>
-        <w:rPr>
-          <w:b/>
-          <w:i/>
-          <w:color w:val="0000FF"/>
-          <w:sz w:val="40"/>
-          <w:szCs w:val="40"/>
-        </w:rPr>
-        <w:t>Unity</w:t>
-      </w:r>
-      <w:proofErr w:type="spellEnd"/>
-    </w:p>
-    <w:p>
-      <w:pPr>
-        <w:pStyle w:val="Sansinterligne"/>
-        <w:jc w:val="both"/>
-        <w:rPr>
-          <w:b/>
-          <w:u w:val="single"/>
-        </w:rPr>
-      </w:pPr>
-    </w:p>
-    <w:p>
-      <w:pPr>
-        <w:pStyle w:val="Sansinterligne"/>
-        <w:jc w:val="both"/>
-        <w:rPr>
-          <w:b/>
-          <w:u w:val="single"/>
-        </w:rPr>
-      </w:pPr>
-    </w:p>
-    <w:p>
-      <w:pPr>
-        <w:pStyle w:val="Sansinterligne"/>
-        <w:jc w:val="both"/>
-        <w:rPr>
-          <w:b/>
-          <w:u w:val="single"/>
-        </w:rPr>
-      </w:pPr>
-      <w:proofErr w:type="spellStart"/>
-      <w:r>
-        <w:rPr>
-          <w:b/>
-          <w:u w:val="single"/>
-        </w:rPr>
-        <w:t>Process</w:t>
-      </w:r>
-      <w:proofErr w:type="spellEnd"/>
-      <w:r>
-        <w:rPr>
-          <w:b/>
-          <w:u w:val="single"/>
-        </w:rPr>
-        <w:t xml:space="preserve"> pour fournir des animations en inverse </w:t>
-      </w:r>
-      <w:proofErr w:type="spellStart"/>
-      <w:r>
-        <w:rPr>
-          <w:b/>
-          <w:u w:val="single"/>
-        </w:rPr>
-        <w:t>kinematics</w:t>
-      </w:r>
-      <w:proofErr w:type="spellEnd"/>
-      <w:r>
-        <w:rPr>
-          <w:b/>
-          <w:u w:val="single"/>
-        </w:rPr>
-        <w:t> :</w:t>
-      </w:r>
-    </w:p>
-    <w:p>
-      <w:pPr>
-        <w:pStyle w:val="Sansinterligne"/>
+        <w:t>Dans l’</w:t>
+      </w:r>
+      <w:proofErr w:type="spellStart"/>
+      <w:r>
+        <w:t>inspector</w:t>
+      </w:r>
+      <w:proofErr w:type="spellEnd"/>
+      <w:r>
+        <w:t xml:space="preserve"> &gt; sélectionner l’</w:t>
+      </w:r>
+      <w:proofErr w:type="spellStart"/>
+      <w:r>
+        <w:t>animator</w:t>
+      </w:r>
+      <w:proofErr w:type="spellEnd"/>
+      <w:r>
+        <w:t xml:space="preserve"> &gt; </w:t>
+      </w:r>
+      <w:proofErr w:type="spellStart"/>
+      <w:r>
+        <w:t>apply</w:t>
+      </w:r>
+      <w:proofErr w:type="spellEnd"/>
+      <w:r>
+        <w:t xml:space="preserve"> </w:t>
+      </w:r>
+      <w:proofErr w:type="spellStart"/>
+      <w:r>
+        <w:t>root</w:t>
+      </w:r>
+      <w:proofErr w:type="spellEnd"/>
+      <w:r>
+        <w:t xml:space="preserve"> motion.</w:t>
+      </w:r>
+    </w:p>
+    <w:p>
+      <w:pPr>
+        <w:pStyle w:val="Sansinterligne1"/>
+        <w:jc w:val="both"/>
+      </w:pPr>
+    </w:p>
+    <w:p>
+      <w:pPr>
+        <w:pStyle w:val="Sansinterligne1"/>
+        <w:jc w:val="both"/>
+      </w:pPr>
+    </w:p>
+    <w:p>
+      <w:pPr>
+        <w:pStyle w:val="Sansinterligne1"/>
+        <w:jc w:val="both"/>
+        <w:rPr>
+          <w:b/>
+          <w:u w:val="single"/>
+        </w:rPr>
+      </w:pPr>
+      <w:r>
+        <w:rPr>
+          <w:b/>
+          <w:u w:val="single"/>
+        </w:rPr>
+        <w:t>Méthodes d’IK :</w:t>
+      </w:r>
+    </w:p>
+    <w:p>
+      <w:pPr>
+        <w:pStyle w:val="Sansinterligne1"/>
         <w:numPr>
           <w:ilvl w:val="0"/>
           <w:numId w:val="2"/>
@@ -1126,19 +2049,11 @@
         <w:jc w:val="both"/>
       </w:pPr>
       <w:r>
-        <w:t>Dans l’</w:t>
-      </w:r>
-      <w:proofErr w:type="spellStart"/>
-      <w:r>
-        <w:t>animator</w:t>
-      </w:r>
-      <w:proofErr w:type="spellEnd"/>
-      <w:r>
-        <w:t xml:space="preserve"> du personnage : cocher IK </w:t>
-      </w:r>
-      <w:proofErr w:type="spellStart"/>
-      <w:r>
-        <w:t>Pass</w:t>
+        <w:t xml:space="preserve">Voir </w:t>
+      </w:r>
+      <w:proofErr w:type="spellStart"/>
+      <w:r>
+        <w:t>OnAnimatorIK</w:t>
       </w:r>
       <w:proofErr w:type="spellEnd"/>
       <w:r>
@@ -1147,114 +2062,19 @@
     </w:p>
     <w:p>
       <w:pPr>
-        <w:pStyle w:val="Sansinterligne"/>
-        <w:numPr>
-          <w:ilvl w:val="0"/>
-          <w:numId w:val="2"/>
-        </w:numPr>
-        <w:jc w:val="both"/>
-      </w:pPr>
-      <w:r>
-        <w:t>Dans l’</w:t>
-      </w:r>
-      <w:proofErr w:type="spellStart"/>
-      <w:r>
-        <w:t>inspector</w:t>
-      </w:r>
-      <w:proofErr w:type="spellEnd"/>
-      <w:r>
-        <w:t xml:space="preserve"> &gt; sélectionner l’</w:t>
-      </w:r>
-      <w:proofErr w:type="spellStart"/>
-      <w:r>
-        <w:t>animator</w:t>
-      </w:r>
-      <w:proofErr w:type="spellEnd"/>
-      <w:r>
-        <w:t xml:space="preserve"> &gt; </w:t>
-      </w:r>
-      <w:proofErr w:type="spellStart"/>
-      <w:r>
-        <w:t>apply</w:t>
-      </w:r>
-      <w:proofErr w:type="spellEnd"/>
-      <w:r>
-        <w:t xml:space="preserve"> </w:t>
-      </w:r>
-      <w:proofErr w:type="spellStart"/>
-      <w:r>
-        <w:t>root</w:t>
-      </w:r>
-      <w:proofErr w:type="spellEnd"/>
-      <w:r>
-        <w:t xml:space="preserve"> motion.</w:t>
-      </w:r>
-    </w:p>
-    <w:p>
-      <w:pPr>
-        <w:pStyle w:val="Sansinterligne"/>
-        <w:jc w:val="both"/>
-      </w:pPr>
-    </w:p>
-    <w:p>
-      <w:pPr>
-        <w:pStyle w:val="Sansinterligne"/>
-        <w:jc w:val="both"/>
-      </w:pPr>
-    </w:p>
-    <w:p>
-      <w:pPr>
-        <w:pStyle w:val="Sansinterligne"/>
-        <w:jc w:val="both"/>
-        <w:rPr>
-          <w:b/>
-          <w:u w:val="single"/>
-        </w:rPr>
-      </w:pPr>
-      <w:r>
-        <w:rPr>
-          <w:b/>
-          <w:u w:val="single"/>
-        </w:rPr>
-        <w:t>Méthodes d’IK :</w:t>
-      </w:r>
-    </w:p>
-    <w:p>
-      <w:pPr>
-        <w:pStyle w:val="Sansinterligne"/>
-        <w:numPr>
-          <w:ilvl w:val="0"/>
-          <w:numId w:val="3"/>
-        </w:numPr>
-        <w:jc w:val="both"/>
-      </w:pPr>
-      <w:r>
-        <w:t xml:space="preserve">Voir </w:t>
-      </w:r>
-      <w:proofErr w:type="spellStart"/>
-      <w:r>
-        <w:t>OnAnimatorIK</w:t>
-      </w:r>
-      <w:proofErr w:type="spellEnd"/>
-      <w:r>
-        <w:t>.</w:t>
-      </w:r>
-    </w:p>
-    <w:p>
-      <w:pPr>
-        <w:pStyle w:val="Sansinterligne"/>
-        <w:jc w:val="both"/>
-      </w:pPr>
-    </w:p>
-    <w:p>
-      <w:pPr>
-        <w:pStyle w:val="Sansinterligne"/>
-        <w:jc w:val="both"/>
-      </w:pPr>
-    </w:p>
-    <w:p>
-      <w:pPr>
-        <w:pStyle w:val="Sansinterligne"/>
+        <w:pStyle w:val="Sansinterligne1"/>
+        <w:jc w:val="both"/>
+      </w:pPr>
+    </w:p>
+    <w:p>
+      <w:pPr>
+        <w:pStyle w:val="Sansinterligne1"/>
+        <w:jc w:val="both"/>
+      </w:pPr>
+    </w:p>
+    <w:p>
+      <w:pPr>
+        <w:pStyle w:val="Sansinterligne1"/>
         <w:jc w:val="both"/>
         <w:rPr>
           <w:b/>
@@ -1271,7 +2091,7 @@
     </w:p>
     <w:p>
       <w:pPr>
-        <w:pStyle w:val="Sansinterligne"/>
+        <w:pStyle w:val="Sansinterligne1"/>
         <w:ind w:left="708"/>
         <w:jc w:val="both"/>
         <w:rPr>
@@ -1323,7 +2143,7 @@
     </w:p>
     <w:p>
       <w:pPr>
-        <w:pStyle w:val="Sansinterligne"/>
+        <w:pStyle w:val="Sansinterligne1"/>
         <w:ind w:left="708"/>
         <w:jc w:val="both"/>
         <w:rPr>
@@ -1339,7 +2159,7 @@
     </w:p>
     <w:p>
       <w:pPr>
-        <w:pStyle w:val="Sansinterligne"/>
+        <w:pStyle w:val="Sansinterligne1"/>
         <w:ind w:left="708"/>
         <w:jc w:val="both"/>
         <w:rPr>
@@ -1381,7 +2201,7 @@
     </w:p>
     <w:p>
       <w:pPr>
-        <w:pStyle w:val="Sansinterligne"/>
+        <w:pStyle w:val="Sansinterligne1"/>
         <w:ind w:left="708"/>
         <w:jc w:val="both"/>
         <w:rPr>
@@ -1418,7 +2238,14 @@
           <w:highlight w:val="yellow"/>
           <w:lang w:val="en-GB"/>
         </w:rPr>
-        <w:t>lookTransform.position</w:t>
+        <w:t>lookTransform</w:t>
+      </w:r>
+      <w:r>
+        <w:rPr>
+          <w:highlight w:val="yellow"/>
+          <w:lang w:val="en-GB"/>
+        </w:rPr>
+        <w:t>.position</w:t>
       </w:r>
       <w:proofErr w:type="spellEnd"/>
       <w:proofErr w:type="gramStart"/>
@@ -1433,7 +2260,7 @@
     </w:p>
     <w:p>
       <w:pPr>
-        <w:pStyle w:val="Sansinterligne"/>
+        <w:pStyle w:val="Sansinterligne1"/>
         <w:ind w:left="708"/>
         <w:jc w:val="both"/>
       </w:pPr>
@@ -1446,13 +2273,13 @@
     </w:p>
     <w:p>
       <w:pPr>
-        <w:pStyle w:val="Sansinterligne"/>
-        <w:jc w:val="both"/>
-      </w:pPr>
-    </w:p>
-    <w:p>
-      <w:pPr>
-        <w:pStyle w:val="Sansinterligne"/>
+        <w:pStyle w:val="Sansinterligne1"/>
+        <w:jc w:val="both"/>
+      </w:pPr>
+    </w:p>
+    <w:p>
+      <w:pPr>
+        <w:pStyle w:val="Sansinterligne1"/>
         <w:jc w:val="both"/>
         <w:rPr>
           <w:b/>
@@ -1469,7 +2296,7 @@
     </w:p>
     <w:p>
       <w:pPr>
-        <w:pStyle w:val="Sansinterligne"/>
+        <w:pStyle w:val="Sansinterligne1"/>
         <w:ind w:left="708"/>
         <w:jc w:val="both"/>
         <w:rPr>
@@ -1518,7 +2345,7 @@
     </w:p>
     <w:p>
       <w:pPr>
-        <w:pStyle w:val="Sansinterligne"/>
+        <w:pStyle w:val="Sansinterligne1"/>
         <w:ind w:left="708"/>
         <w:jc w:val="both"/>
         <w:rPr>
@@ -1562,7 +2389,7 @@
     </w:p>
     <w:p>
       <w:pPr>
-        <w:pStyle w:val="Sansinterligne"/>
+        <w:pStyle w:val="Sansinterligne1"/>
         <w:ind w:left="708"/>
         <w:jc w:val="both"/>
         <w:rPr>
@@ -1578,7 +2405,7 @@
     </w:p>
     <w:p>
       <w:pPr>
-        <w:pStyle w:val="Sansinterligne"/>
+        <w:pStyle w:val="Sansinterligne1"/>
         <w:ind w:left="708"/>
         <w:jc w:val="both"/>
         <w:rPr>
@@ -1597,7 +2424,13 @@
         <w:rPr>
           <w:lang w:val="en-GB"/>
         </w:rPr>
-        <w:t>animator.SetIKPositionWeight</w:t>
+        <w:t>animator.SetIKPo</w:t>
+      </w:r>
+      <w:r>
+        <w:rPr>
+          <w:lang w:val="en-GB"/>
+        </w:rPr>
+        <w:t>sitionWeight</w:t>
       </w:r>
       <w:proofErr w:type="spellEnd"/>
       <w:proofErr w:type="gramEnd"/>
@@ -1655,16 +2488,7 @@
           <w:szCs w:val="20"/>
           <w:lang w:val="en-GB" w:eastAsia="fr-FR"/>
         </w:rPr>
-        <w:t>animator.SetIKRotationWei</w:t>
-      </w:r>
-      <w:r>
-        <w:rPr>
-          <w:rFonts w:ascii="Courier New" w:eastAsia="Times New Roman" w:hAnsi="Courier New" w:cs="Courier New"/>
-          <w:sz w:val="20"/>
-          <w:szCs w:val="20"/>
-          <w:lang w:val="en-GB" w:eastAsia="fr-FR"/>
-        </w:rPr>
-        <w:t>ght</w:t>
+        <w:t>animator.SetIKRotationWeight</w:t>
       </w:r>
       <w:proofErr w:type="spellEnd"/>
       <w:proofErr w:type="gramEnd"/>
@@ -1798,7 +2622,7 @@
     </w:p>
     <w:p>
       <w:pPr>
-        <w:pStyle w:val="Sansinterligne"/>
+        <w:pStyle w:val="Sansinterligne1"/>
         <w:ind w:left="708"/>
         <w:jc w:val="both"/>
       </w:pPr>
@@ -1808,13 +2632,13 @@
     </w:p>
     <w:p>
       <w:pPr>
-        <w:pStyle w:val="Sansinterligne"/>
-        <w:jc w:val="both"/>
-      </w:pPr>
-    </w:p>
-    <w:p>
-      <w:pPr>
-        <w:pStyle w:val="Sansinterligne"/>
+        <w:pStyle w:val="Sansinterligne1"/>
+        <w:jc w:val="both"/>
+      </w:pPr>
+    </w:p>
+    <w:p>
+      <w:pPr>
+        <w:pStyle w:val="Sansinterligne1"/>
         <w:jc w:val="both"/>
       </w:pPr>
       <w:proofErr w:type="spellStart"/>
@@ -1987,10 +2811,10 @@
     </w:p>
     <w:p>
       <w:pPr>
-        <w:pStyle w:val="Sansinterligne"/>
+        <w:pStyle w:val="Sansinterligne1"/>
         <w:numPr>
           <w:ilvl w:val="0"/>
-          <w:numId w:val="4"/>
+          <w:numId w:val="3"/>
         </w:numPr>
         <w:ind w:left="1068"/>
         <w:jc w:val="both"/>
@@ -1998,19 +2822,19 @@
     </w:p>
     <w:p>
       <w:pPr>
-        <w:pStyle w:val="Sansinterligne"/>
-        <w:jc w:val="both"/>
-      </w:pPr>
-    </w:p>
-    <w:p>
-      <w:pPr>
-        <w:pStyle w:val="Sansinterligne"/>
-        <w:jc w:val="both"/>
-      </w:pPr>
-    </w:p>
-    <w:p>
-      <w:pPr>
-        <w:pStyle w:val="Sansinterligne"/>
+        <w:pStyle w:val="Sansinterligne1"/>
+        <w:jc w:val="both"/>
+      </w:pPr>
+    </w:p>
+    <w:p>
+      <w:pPr>
+        <w:pStyle w:val="Sansinterligne1"/>
+        <w:jc w:val="both"/>
+      </w:pPr>
+    </w:p>
+    <w:p>
+      <w:pPr>
+        <w:pStyle w:val="Sansinterligne1"/>
         <w:jc w:val="both"/>
         <w:rPr>
           <w:b/>
@@ -2027,10 +2851,10 @@
     </w:p>
     <w:p>
       <w:pPr>
-        <w:pStyle w:val="Sansinterligne"/>
+        <w:pStyle w:val="Sansinterligne1"/>
         <w:numPr>
           <w:ilvl w:val="0"/>
-          <w:numId w:val="1"/>
+          <w:numId w:val="5"/>
         </w:numPr>
         <w:jc w:val="both"/>
       </w:pPr>
@@ -2040,10 +2864,10 @@
     </w:p>
     <w:p>
       <w:pPr>
-        <w:pStyle w:val="Sansinterligne"/>
+        <w:pStyle w:val="Sansinterligne1"/>
         <w:numPr>
           <w:ilvl w:val="0"/>
-          <w:numId w:val="1"/>
+          <w:numId w:val="5"/>
         </w:numPr>
         <w:jc w:val="both"/>
         <w:rPr>
@@ -2061,10 +2885,10 @@
     </w:p>
     <w:p>
       <w:pPr>
-        <w:pStyle w:val="Sansinterligne"/>
+        <w:pStyle w:val="Sansinterligne1"/>
         <w:numPr>
           <w:ilvl w:val="1"/>
-          <w:numId w:val="1"/>
+          <w:numId w:val="5"/>
         </w:numPr>
         <w:jc w:val="both"/>
       </w:pPr>
@@ -2074,10 +2898,10 @@
     </w:p>
     <w:p>
       <w:pPr>
-        <w:pStyle w:val="Sansinterligne"/>
+        <w:pStyle w:val="Sansinterligne1"/>
         <w:numPr>
           <w:ilvl w:val="1"/>
-          <w:numId w:val="1"/>
+          <w:numId w:val="5"/>
         </w:numPr>
         <w:jc w:val="both"/>
       </w:pPr>
@@ -2087,10 +2911,10 @@
     </w:p>
     <w:p>
       <w:pPr>
-        <w:pStyle w:val="Sansinterligne"/>
+        <w:pStyle w:val="Sansinterligne1"/>
         <w:numPr>
           <w:ilvl w:val="1"/>
-          <w:numId w:val="1"/>
+          <w:numId w:val="5"/>
         </w:numPr>
         <w:jc w:val="both"/>
         <w:rPr>
@@ -2103,7 +2927,14 @@
           <w:b/>
           <w:u w:val="single"/>
         </w:rPr>
-        <w:t xml:space="preserve">Intégrer un personnage que j’ai télécharger sur </w:t>
+        <w:t xml:space="preserve">Intégrer un </w:t>
+      </w:r>
+      <w:r>
+        <w:rPr>
+          <w:b/>
+          <w:u w:val="single"/>
+        </w:rPr>
+        <w:t xml:space="preserve">personnage que j’ai télécharger sur </w:t>
       </w:r>
       <w:proofErr w:type="spellStart"/>
       <w:r>
@@ -2124,10 +2955,10 @@
     </w:p>
     <w:p>
       <w:pPr>
-        <w:pStyle w:val="Sansinterligne"/>
+        <w:pStyle w:val="Sansinterligne1"/>
         <w:numPr>
           <w:ilvl w:val="2"/>
-          <w:numId w:val="1"/>
+          <w:numId w:val="5"/>
         </w:numPr>
         <w:jc w:val="both"/>
       </w:pPr>
@@ -2136,24 +2967,14 @@
           <w:b/>
           <w:u w:val="single"/>
         </w:rPr>
-        <w:t>Animation t</w:t>
-      </w:r>
-      <w:r>
-        <w:rPr>
-          <w:b/>
-          <w:u w:val="single"/>
-        </w:rPr>
-        <w:t>ype :</w:t>
-      </w:r>
-      <w:r>
-        <w:t xml:space="preserve"> </w:t>
-      </w:r>
-      <w:proofErr w:type="spellStart"/>
-      <w:r>
-        <w:t>h</w:t>
-      </w:r>
-      <w:r>
-        <w:t>umanoid</w:t>
+        <w:t>Animation type :</w:t>
+      </w:r>
+      <w:r>
+        <w:t xml:space="preserve"> </w:t>
+      </w:r>
+      <w:proofErr w:type="spellStart"/>
+      <w:r>
+        <w:t>humanoid</w:t>
       </w:r>
       <w:proofErr w:type="spellEnd"/>
       <w:r>
@@ -2162,10 +2983,10 @@
     </w:p>
     <w:p>
       <w:pPr>
-        <w:pStyle w:val="Sansinterligne"/>
+        <w:pStyle w:val="Sansinterligne1"/>
         <w:numPr>
           <w:ilvl w:val="2"/>
-          <w:numId w:val="1"/>
+          <w:numId w:val="5"/>
         </w:numPr>
         <w:jc w:val="both"/>
         <w:rPr>
@@ -2194,35 +3015,20 @@
         <w:rPr>
           <w:lang w:val="en-GB"/>
         </w:rPr>
-        <w:t xml:space="preserve"> create from this </w:t>
-      </w:r>
-      <w:r>
-        <w:rPr>
-          <w:lang w:val="en-GB"/>
-        </w:rPr>
-        <w:t>model</w:t>
-      </w:r>
-      <w:r>
-        <w:rPr>
-          <w:lang w:val="en-GB"/>
-        </w:rPr>
-        <w:t>.</w:t>
-      </w:r>
-    </w:p>
-    <w:p>
-      <w:pPr>
-        <w:pStyle w:val="Sansinterligne"/>
+        <w:t xml:space="preserve"> create from this model.</w:t>
+      </w:r>
+    </w:p>
+    <w:p>
+      <w:pPr>
+        <w:pStyle w:val="Sansinterligne1"/>
         <w:numPr>
           <w:ilvl w:val="2"/>
-          <w:numId w:val="1"/>
+          <w:numId w:val="5"/>
         </w:numPr>
         <w:jc w:val="both"/>
       </w:pPr>
       <w:r>
-        <w:t>Copier</w:t>
-      </w:r>
-      <w:r>
-        <w:t xml:space="preserve"> tous les composant du </w:t>
+        <w:t xml:space="preserve">Copier tous les composant du </w:t>
       </w:r>
       <w:proofErr w:type="spellStart"/>
       <w:r>
@@ -2243,10 +3049,10 @@
     </w:p>
     <w:p>
       <w:pPr>
-        <w:pStyle w:val="Sansinterligne"/>
+        <w:pStyle w:val="Sansinterligne1"/>
         <w:numPr>
           <w:ilvl w:val="2"/>
-          <w:numId w:val="1"/>
+          <w:numId w:val="5"/>
         </w:numPr>
         <w:jc w:val="both"/>
       </w:pPr>
@@ -2268,15 +3074,18 @@
       </w:r>
       <w:proofErr w:type="spellEnd"/>
       <w:r>
-        <w:t xml:space="preserve"> que vous venez de créer à partir de votre nouveau personnage.</w:t>
-      </w:r>
-    </w:p>
-    <w:p>
-      <w:pPr>
-        <w:pStyle w:val="Sansinterligne"/>
+        <w:t xml:space="preserve"> que vous venez de créer </w:t>
+      </w:r>
+      <w:r>
+        <w:t>à partir de votre nouveau personnage.</w:t>
+      </w:r>
+    </w:p>
+    <w:p>
+      <w:pPr>
+        <w:pStyle w:val="Sansinterligne1"/>
         <w:numPr>
           <w:ilvl w:val="2"/>
-          <w:numId w:val="1"/>
+          <w:numId w:val="5"/>
         </w:numPr>
         <w:jc w:val="both"/>
       </w:pPr>
@@ -2302,10 +3111,10 @@
     </w:p>
     <w:p>
       <w:pPr>
-        <w:pStyle w:val="Sansinterligne"/>
+        <w:pStyle w:val="Sansinterligne1"/>
         <w:numPr>
           <w:ilvl w:val="2"/>
-          <w:numId w:val="1"/>
+          <w:numId w:val="5"/>
         </w:numPr>
         <w:jc w:val="both"/>
       </w:pPr>
@@ -2331,10 +3140,10 @@
     </w:p>
     <w:p>
       <w:pPr>
-        <w:pStyle w:val="Sansinterligne"/>
+        <w:pStyle w:val="Sansinterligne1"/>
         <w:numPr>
           <w:ilvl w:val="2"/>
-          <w:numId w:val="1"/>
+          <w:numId w:val="5"/>
         </w:numPr>
         <w:jc w:val="both"/>
       </w:pPr>
@@ -2344,23 +3153,26 @@
     </w:p>
     <w:p>
       <w:pPr>
-        <w:pStyle w:val="Sansinterligne"/>
+        <w:pStyle w:val="Sansinterligne1"/>
         <w:numPr>
           <w:ilvl w:val="1"/>
-          <w:numId w:val="1"/>
+          <w:numId w:val="5"/>
         </w:numPr>
         <w:jc w:val="both"/>
       </w:pPr>
       <w:r>
-        <w:t>Rajouter le script Foot IK sur mon personnage.</w:t>
-      </w:r>
-    </w:p>
-    <w:p>
-      <w:pPr>
-        <w:pStyle w:val="Sansinterligne"/>
+        <w:t>Rajouter le script Foot</w:t>
+      </w:r>
+      <w:r>
+        <w:t xml:space="preserve"> IK sur mon personnage.</w:t>
+      </w:r>
+    </w:p>
+    <w:p>
+      <w:pPr>
+        <w:pStyle w:val="Sansinterligne1"/>
         <w:numPr>
           <w:ilvl w:val="2"/>
-          <w:numId w:val="1"/>
+          <w:numId w:val="5"/>
         </w:numPr>
         <w:jc w:val="both"/>
         <w:rPr>
@@ -2378,18 +3190,15 @@
     </w:p>
     <w:p>
       <w:pPr>
-        <w:pStyle w:val="Sansinterligne"/>
+        <w:pStyle w:val="Sansinterligne1"/>
         <w:numPr>
           <w:ilvl w:val="3"/>
-          <w:numId w:val="1"/>
+          <w:numId w:val="5"/>
         </w:numPr>
         <w:jc w:val="both"/>
       </w:pPr>
       <w:r>
-        <w:t>A</w:t>
-      </w:r>
-      <w:r>
-        <w:t xml:space="preserve">ctiver </w:t>
+        <w:t xml:space="preserve">Activer </w:t>
       </w:r>
       <w:proofErr w:type="spellStart"/>
       <w:r>
@@ -2402,26 +3211,23 @@
     </w:p>
     <w:p>
       <w:pPr>
-        <w:pStyle w:val="Sansinterligne"/>
+        <w:pStyle w:val="Sansinterligne1"/>
         <w:numPr>
           <w:ilvl w:val="3"/>
-          <w:numId w:val="1"/>
+          <w:numId w:val="5"/>
         </w:numPr>
         <w:jc w:val="both"/>
       </w:pPr>
       <w:r>
-        <w:t xml:space="preserve">Sélectionner </w:t>
-      </w:r>
-      <w:r>
-        <w:t>le layer Terrain.</w:t>
-      </w:r>
-    </w:p>
-    <w:p>
-      <w:pPr>
-        <w:pStyle w:val="Sansinterligne"/>
+        <w:t>Sélectionner le layer Terrain.</w:t>
+      </w:r>
+    </w:p>
+    <w:p>
+      <w:pPr>
+        <w:pStyle w:val="Sansinterligne1"/>
         <w:numPr>
           <w:ilvl w:val="3"/>
-          <w:numId w:val="1"/>
+          <w:numId w:val="5"/>
         </w:numPr>
         <w:jc w:val="both"/>
         <w:rPr>
@@ -2437,10 +3243,10 @@
     </w:p>
     <w:p>
       <w:pPr>
-        <w:pStyle w:val="Sansinterligne"/>
+        <w:pStyle w:val="Sansinterligne1"/>
         <w:numPr>
           <w:ilvl w:val="2"/>
-          <w:numId w:val="1"/>
+          <w:numId w:val="5"/>
         </w:numPr>
         <w:jc w:val="both"/>
       </w:pPr>
@@ -2469,33 +3275,18 @@
       </w:r>
       <w:proofErr w:type="spellEnd"/>
       <w:r>
-        <w:t>-time de sorte que les pieds</w:t>
-      </w:r>
-      <w:r>
-        <w:t xml:space="preserve"> soient parfaitement </w:t>
+        <w:t xml:space="preserve">-time de sorte que les pieds soient parfaitement </w:t>
       </w:r>
       <w:proofErr w:type="gramStart"/>
       <w:r>
-        <w:t>positionné</w:t>
+        <w:t>po</w:t>
+      </w:r>
+      <w:r>
+        <w:t>sitionné</w:t>
       </w:r>
       <w:proofErr w:type="gramEnd"/>
       <w:r>
-        <w:t xml:space="preserve">, si la rotation </w:t>
-      </w:r>
-      <w:r>
-        <w:t>des pieds ne sont</w:t>
-      </w:r>
-      <w:r>
-        <w:t xml:space="preserve"> pas bonne</w:t>
-      </w:r>
-      <w:r>
-        <w:t>s</w:t>
-      </w:r>
-      <w:r>
-        <w:t xml:space="preserve">, il faudra modifier la rotation </w:t>
-      </w:r>
-      <w:r>
-        <w:t xml:space="preserve">« Right Foot Ray et </w:t>
+        <w:t xml:space="preserve">, si la rotation des pieds ne sont pas bonnes, il faudra modifier la rotation « Right Foot Ray et </w:t>
       </w:r>
       <w:proofErr w:type="spellStart"/>
       <w:r>
@@ -2508,18 +3299,15 @@
     </w:p>
     <w:p>
       <w:pPr>
-        <w:pStyle w:val="Sansinterligne"/>
+        <w:pStyle w:val="Sansinterligne1"/>
         <w:numPr>
           <w:ilvl w:val="2"/>
-          <w:numId w:val="1"/>
+          <w:numId w:val="5"/>
         </w:numPr>
         <w:jc w:val="both"/>
       </w:pPr>
       <w:r>
-        <w:t>Pour que le script marche, il faudra faire en sorte qu’il</w:t>
-      </w:r>
-      <w:r>
-        <w:t xml:space="preserve"> rentre au bon moment dans les méthodes </w:t>
+        <w:t xml:space="preserve">Pour que le script marche, il faudra faire en sorte qu’il rentre au bon moment dans les méthodes </w:t>
       </w:r>
       <w:proofErr w:type="spellStart"/>
       <w:r>
@@ -2539,14 +3327,14 @@
       </w:r>
       <w:proofErr w:type="spellStart"/>
       <w:r>
-        <w:t>O</w:t>
-      </w:r>
-      <w:r>
-        <w:t>nRunIK</w:t>
-      </w:r>
-      <w:proofErr w:type="spellEnd"/>
-      <w:r>
-        <w:t xml:space="preserve"> du script </w:t>
+        <w:t>OnRunIK</w:t>
+      </w:r>
+      <w:proofErr w:type="spellEnd"/>
+      <w:r>
+        <w:t xml:space="preserve"> du scr</w:t>
+      </w:r>
+      <w:r>
+        <w:t xml:space="preserve">ipt </w:t>
       </w:r>
       <w:proofErr w:type="spellStart"/>
       <w:r>
@@ -2559,17 +3347,14 @@
     </w:p>
     <w:p>
       <w:pPr>
-        <w:pStyle w:val="Sansinterligne"/>
-        <w:jc w:val="both"/>
-      </w:pPr>
-    </w:p>
-    <w:p>
-      <w:pPr>
-        <w:pStyle w:val="Sansinterligne"/>
-        <w:jc w:val="both"/>
-        <w:rPr>
-          <w:lang w:val="en-GB"/>
-        </w:rPr>
+        <w:pStyle w:val="Sansinterligne1"/>
+        <w:jc w:val="both"/>
+      </w:pPr>
+    </w:p>
+    <w:p>
+      <w:pPr>
+        <w:pStyle w:val="Sansinterligne1"/>
+        <w:jc w:val="both"/>
       </w:pPr>
     </w:p>
     <w:p>
@@ -2594,7 +3379,7 @@
   <w:abstractNum w:abstractNumId="0" w15:restartNumberingAfterBreak="0">
     <w:nsid w:val="FFFFFF89"/>
     <w:multiLevelType w:val="singleLevel"/>
-    <w:tmpl w:val="544EC8FE"/>
+    <w:tmpl w:val="FFFFFF89"/>
     <w:lvl w:ilvl="0">
       <w:start w:val="1"/>
       <w:numFmt w:val="bullet"/>
@@ -2603,7 +3388,7 @@
       <w:lvlJc w:val="left"/>
       <w:pPr>
         <w:tabs>
-          <w:tab w:val="num" w:pos="360"/>
+          <w:tab w:val="left" w:pos="360"/>
         </w:tabs>
         <w:ind w:left="360" w:hanging="360"/>
       </w:pPr>
@@ -2614,9 +3399,9 @@
   </w:abstractNum>
   <w:abstractNum w:abstractNumId="1" w15:restartNumberingAfterBreak="0">
     <w:nsid w:val="07F74644"/>
-    <w:multiLevelType w:val="hybridMultilevel"/>
-    <w:tmpl w:val="C85C1A4E"/>
-    <w:lvl w:ilvl="0" w:tplc="040C0001">
+    <w:multiLevelType w:val="multilevel"/>
+    <w:tmpl w:val="07F74644"/>
+    <w:lvl w:ilvl="0">
       <w:start w:val="1"/>
       <w:numFmt w:val="bullet"/>
       <w:lvlText w:val=""/>
@@ -2628,7 +3413,7 @@
         <w:rFonts w:ascii="Symbol" w:hAnsi="Symbol" w:hint="default"/>
       </w:rPr>
     </w:lvl>
-    <w:lvl w:ilvl="1" w:tplc="040C0003">
+    <w:lvl w:ilvl="1">
       <w:start w:val="1"/>
       <w:numFmt w:val="bullet"/>
       <w:lvlText w:val="o"/>
@@ -2640,7 +3425,7 @@
         <w:rFonts w:ascii="Courier New" w:hAnsi="Courier New" w:cs="Courier New" w:hint="default"/>
       </w:rPr>
     </w:lvl>
-    <w:lvl w:ilvl="2" w:tplc="040C0005">
+    <w:lvl w:ilvl="2">
       <w:start w:val="1"/>
       <w:numFmt w:val="bullet"/>
       <w:lvlText w:val=""/>
@@ -2652,7 +3437,7 @@
         <w:rFonts w:ascii="Wingdings" w:hAnsi="Wingdings" w:hint="default"/>
       </w:rPr>
     </w:lvl>
-    <w:lvl w:ilvl="3" w:tplc="040C0001">
+    <w:lvl w:ilvl="3">
       <w:start w:val="1"/>
       <w:numFmt w:val="bullet"/>
       <w:lvlText w:val=""/>
@@ -2664,7 +3449,7 @@
         <w:rFonts w:ascii="Symbol" w:hAnsi="Symbol" w:hint="default"/>
       </w:rPr>
     </w:lvl>
-    <w:lvl w:ilvl="4" w:tplc="040C0003" w:tentative="1">
+    <w:lvl w:ilvl="4">
       <w:start w:val="1"/>
       <w:numFmt w:val="bullet"/>
       <w:lvlText w:val="o"/>
@@ -2676,7 +3461,7 @@
         <w:rFonts w:ascii="Courier New" w:hAnsi="Courier New" w:cs="Courier New" w:hint="default"/>
       </w:rPr>
     </w:lvl>
-    <w:lvl w:ilvl="5" w:tplc="040C0005" w:tentative="1">
+    <w:lvl w:ilvl="5">
       <w:start w:val="1"/>
       <w:numFmt w:val="bullet"/>
       <w:lvlText w:val=""/>
@@ -2688,7 +3473,7 @@
         <w:rFonts w:ascii="Wingdings" w:hAnsi="Wingdings" w:hint="default"/>
       </w:rPr>
     </w:lvl>
-    <w:lvl w:ilvl="6" w:tplc="040C0001" w:tentative="1">
+    <w:lvl w:ilvl="6">
       <w:start w:val="1"/>
       <w:numFmt w:val="bullet"/>
       <w:lvlText w:val=""/>
@@ -2700,7 +3485,7 @@
         <w:rFonts w:ascii="Symbol" w:hAnsi="Symbol" w:hint="default"/>
       </w:rPr>
     </w:lvl>
-    <w:lvl w:ilvl="7" w:tplc="040C0003" w:tentative="1">
+    <w:lvl w:ilvl="7">
       <w:start w:val="1"/>
       <w:numFmt w:val="bullet"/>
       <w:lvlText w:val="o"/>
@@ -2712,7 +3497,7 @@
         <w:rFonts w:ascii="Courier New" w:hAnsi="Courier New" w:cs="Courier New" w:hint="default"/>
       </w:rPr>
     </w:lvl>
-    <w:lvl w:ilvl="8" w:tplc="040C0005" w:tentative="1">
+    <w:lvl w:ilvl="8">
       <w:start w:val="1"/>
       <w:numFmt w:val="bullet"/>
       <w:lvlText w:val=""/>
@@ -2727,9 +3512,9 @@
   </w:abstractNum>
   <w:abstractNum w:abstractNumId="2" w15:restartNumberingAfterBreak="0">
     <w:nsid w:val="202F7267"/>
-    <w:multiLevelType w:val="hybridMultilevel"/>
-    <w:tmpl w:val="66322ABC"/>
-    <w:lvl w:ilvl="0" w:tplc="040C0001">
+    <w:multiLevelType w:val="multilevel"/>
+    <w:tmpl w:val="202F7267"/>
+    <w:lvl w:ilvl="0">
       <w:start w:val="1"/>
       <w:numFmt w:val="bullet"/>
       <w:lvlText w:val=""/>
@@ -2741,7 +3526,7 @@
         <w:rFonts w:ascii="Symbol" w:hAnsi="Symbol" w:hint="default"/>
       </w:rPr>
     </w:lvl>
-    <w:lvl w:ilvl="1" w:tplc="040C0003" w:tentative="1">
+    <w:lvl w:ilvl="1">
       <w:start w:val="1"/>
       <w:numFmt w:val="bullet"/>
       <w:lvlText w:val="o"/>
@@ -2753,7 +3538,7 @@
         <w:rFonts w:ascii="Courier New" w:hAnsi="Courier New" w:cs="Courier New" w:hint="default"/>
       </w:rPr>
     </w:lvl>
-    <w:lvl w:ilvl="2" w:tplc="040C0005" w:tentative="1">
+    <w:lvl w:ilvl="2">
       <w:start w:val="1"/>
       <w:numFmt w:val="bullet"/>
       <w:lvlText w:val=""/>
@@ -2765,7 +3550,7 @@
         <w:rFonts w:ascii="Wingdings" w:hAnsi="Wingdings" w:hint="default"/>
       </w:rPr>
     </w:lvl>
-    <w:lvl w:ilvl="3" w:tplc="040C0001" w:tentative="1">
+    <w:lvl w:ilvl="3">
       <w:start w:val="1"/>
       <w:numFmt w:val="bullet"/>
       <w:lvlText w:val=""/>
@@ -2777,7 +3562,7 @@
         <w:rFonts w:ascii="Symbol" w:hAnsi="Symbol" w:hint="default"/>
       </w:rPr>
     </w:lvl>
-    <w:lvl w:ilvl="4" w:tplc="040C0003" w:tentative="1">
+    <w:lvl w:ilvl="4">
       <w:start w:val="1"/>
       <w:numFmt w:val="bullet"/>
       <w:lvlText w:val="o"/>
@@ -2789,7 +3574,7 @@
         <w:rFonts w:ascii="Courier New" w:hAnsi="Courier New" w:cs="Courier New" w:hint="default"/>
       </w:rPr>
     </w:lvl>
-    <w:lvl w:ilvl="5" w:tplc="040C0005" w:tentative="1">
+    <w:lvl w:ilvl="5">
       <w:start w:val="1"/>
       <w:numFmt w:val="bullet"/>
       <w:lvlText w:val=""/>
@@ -2801,7 +3586,7 @@
         <w:rFonts w:ascii="Wingdings" w:hAnsi="Wingdings" w:hint="default"/>
       </w:rPr>
     </w:lvl>
-    <w:lvl w:ilvl="6" w:tplc="040C0001" w:tentative="1">
+    <w:lvl w:ilvl="6">
       <w:start w:val="1"/>
       <w:numFmt w:val="bullet"/>
       <w:lvlText w:val=""/>
@@ -2813,7 +3598,7 @@
         <w:rFonts w:ascii="Symbol" w:hAnsi="Symbol" w:hint="default"/>
       </w:rPr>
     </w:lvl>
-    <w:lvl w:ilvl="7" w:tplc="040C0003" w:tentative="1">
+    <w:lvl w:ilvl="7">
       <w:start w:val="1"/>
       <w:numFmt w:val="bullet"/>
       <w:lvlText w:val="o"/>
@@ -2825,7 +3610,7 @@
         <w:rFonts w:ascii="Courier New" w:hAnsi="Courier New" w:cs="Courier New" w:hint="default"/>
       </w:rPr>
     </w:lvl>
-    <w:lvl w:ilvl="8" w:tplc="040C0005" w:tentative="1">
+    <w:lvl w:ilvl="8">
       <w:start w:val="1"/>
       <w:numFmt w:val="bullet"/>
       <w:lvlText w:val=""/>
@@ -2840,9 +3625,9 @@
   </w:abstractNum>
   <w:abstractNum w:abstractNumId="3" w15:restartNumberingAfterBreak="0">
     <w:nsid w:val="467A773D"/>
-    <w:multiLevelType w:val="hybridMultilevel"/>
-    <w:tmpl w:val="4CC22D9E"/>
-    <w:lvl w:ilvl="0" w:tplc="040C0001">
+    <w:multiLevelType w:val="multilevel"/>
+    <w:tmpl w:val="467A773D"/>
+    <w:lvl w:ilvl="0">
       <w:start w:val="1"/>
       <w:numFmt w:val="bullet"/>
       <w:lvlText w:val=""/>
@@ -2854,7 +3639,7 @@
         <w:rFonts w:ascii="Symbol" w:hAnsi="Symbol" w:hint="default"/>
       </w:rPr>
     </w:lvl>
-    <w:lvl w:ilvl="1" w:tplc="040C0003" w:tentative="1">
+    <w:lvl w:ilvl="1">
       <w:start w:val="1"/>
       <w:numFmt w:val="bullet"/>
       <w:lvlText w:val="o"/>
@@ -2866,7 +3651,7 @@
         <w:rFonts w:ascii="Courier New" w:hAnsi="Courier New" w:cs="Courier New" w:hint="default"/>
       </w:rPr>
     </w:lvl>
-    <w:lvl w:ilvl="2" w:tplc="040C0005" w:tentative="1">
+    <w:lvl w:ilvl="2">
       <w:start w:val="1"/>
       <w:numFmt w:val="bullet"/>
       <w:lvlText w:val=""/>
@@ -2878,7 +3663,7 @@
         <w:rFonts w:ascii="Wingdings" w:hAnsi="Wingdings" w:hint="default"/>
       </w:rPr>
     </w:lvl>
-    <w:lvl w:ilvl="3" w:tplc="040C0001" w:tentative="1">
+    <w:lvl w:ilvl="3">
       <w:start w:val="1"/>
       <w:numFmt w:val="bullet"/>
       <w:lvlText w:val=""/>
@@ -2890,7 +3675,7 @@
         <w:rFonts w:ascii="Symbol" w:hAnsi="Symbol" w:hint="default"/>
       </w:rPr>
     </w:lvl>
-    <w:lvl w:ilvl="4" w:tplc="040C0003" w:tentative="1">
+    <w:lvl w:ilvl="4">
       <w:start w:val="1"/>
       <w:numFmt w:val="bullet"/>
       <w:lvlText w:val="o"/>
@@ -2902,7 +3687,7 @@
         <w:rFonts w:ascii="Courier New" w:hAnsi="Courier New" w:cs="Courier New" w:hint="default"/>
       </w:rPr>
     </w:lvl>
-    <w:lvl w:ilvl="5" w:tplc="040C0005" w:tentative="1">
+    <w:lvl w:ilvl="5">
       <w:start w:val="1"/>
       <w:numFmt w:val="bullet"/>
       <w:lvlText w:val=""/>
@@ -2914,7 +3699,7 @@
         <w:rFonts w:ascii="Wingdings" w:hAnsi="Wingdings" w:hint="default"/>
       </w:rPr>
     </w:lvl>
-    <w:lvl w:ilvl="6" w:tplc="040C0001" w:tentative="1">
+    <w:lvl w:ilvl="6">
       <w:start w:val="1"/>
       <w:numFmt w:val="bullet"/>
       <w:lvlText w:val=""/>
@@ -2926,7 +3711,7 @@
         <w:rFonts w:ascii="Symbol" w:hAnsi="Symbol" w:hint="default"/>
       </w:rPr>
     </w:lvl>
-    <w:lvl w:ilvl="7" w:tplc="040C0003" w:tentative="1">
+    <w:lvl w:ilvl="7">
       <w:start w:val="1"/>
       <w:numFmt w:val="bullet"/>
       <w:lvlText w:val="o"/>
@@ -2938,7 +3723,7 @@
         <w:rFonts w:ascii="Courier New" w:hAnsi="Courier New" w:cs="Courier New" w:hint="default"/>
       </w:rPr>
     </w:lvl>
-    <w:lvl w:ilvl="8" w:tplc="040C0005" w:tentative="1">
+    <w:lvl w:ilvl="8">
       <w:start w:val="1"/>
       <w:numFmt w:val="bullet"/>
       <w:lvlText w:val=""/>
@@ -2953,9 +3738,9 @@
   </w:abstractNum>
   <w:abstractNum w:abstractNumId="4" w15:restartNumberingAfterBreak="0">
     <w:nsid w:val="700D0098"/>
-    <w:multiLevelType w:val="hybridMultilevel"/>
-    <w:tmpl w:val="E774DF6E"/>
-    <w:lvl w:ilvl="0" w:tplc="040C0001">
+    <w:multiLevelType w:val="multilevel"/>
+    <w:tmpl w:val="700D0098"/>
+    <w:lvl w:ilvl="0">
       <w:start w:val="1"/>
       <w:numFmt w:val="bullet"/>
       <w:lvlText w:val=""/>
@@ -2967,7 +3752,7 @@
         <w:rFonts w:ascii="Symbol" w:hAnsi="Symbol" w:hint="default"/>
       </w:rPr>
     </w:lvl>
-    <w:lvl w:ilvl="1" w:tplc="040C0003" w:tentative="1">
+    <w:lvl w:ilvl="1">
       <w:start w:val="1"/>
       <w:numFmt w:val="bullet"/>
       <w:lvlText w:val="o"/>
@@ -2979,7 +3764,7 @@
         <w:rFonts w:ascii="Courier New" w:hAnsi="Courier New" w:cs="Courier New" w:hint="default"/>
       </w:rPr>
     </w:lvl>
-    <w:lvl w:ilvl="2" w:tplc="040C0005" w:tentative="1">
+    <w:lvl w:ilvl="2">
       <w:start w:val="1"/>
       <w:numFmt w:val="bullet"/>
       <w:lvlText w:val=""/>
@@ -2991,7 +3776,7 @@
         <w:rFonts w:ascii="Wingdings" w:hAnsi="Wingdings" w:hint="default"/>
       </w:rPr>
     </w:lvl>
-    <w:lvl w:ilvl="3" w:tplc="040C0001" w:tentative="1">
+    <w:lvl w:ilvl="3">
       <w:start w:val="1"/>
       <w:numFmt w:val="bullet"/>
       <w:lvlText w:val=""/>
@@ -3003,7 +3788,7 @@
         <w:rFonts w:ascii="Symbol" w:hAnsi="Symbol" w:hint="default"/>
       </w:rPr>
     </w:lvl>
-    <w:lvl w:ilvl="4" w:tplc="040C0003" w:tentative="1">
+    <w:lvl w:ilvl="4">
       <w:start w:val="1"/>
       <w:numFmt w:val="bullet"/>
       <w:lvlText w:val="o"/>
@@ -3015,7 +3800,7 @@
         <w:rFonts w:ascii="Courier New" w:hAnsi="Courier New" w:cs="Courier New" w:hint="default"/>
       </w:rPr>
     </w:lvl>
-    <w:lvl w:ilvl="5" w:tplc="040C0005" w:tentative="1">
+    <w:lvl w:ilvl="5">
       <w:start w:val="1"/>
       <w:numFmt w:val="bullet"/>
       <w:lvlText w:val=""/>
@@ -3027,7 +3812,7 @@
         <w:rFonts w:ascii="Wingdings" w:hAnsi="Wingdings" w:hint="default"/>
       </w:rPr>
     </w:lvl>
-    <w:lvl w:ilvl="6" w:tplc="040C0001" w:tentative="1">
+    <w:lvl w:ilvl="6">
       <w:start w:val="1"/>
       <w:numFmt w:val="bullet"/>
       <w:lvlText w:val=""/>
@@ -3039,7 +3824,7 @@
         <w:rFonts w:ascii="Symbol" w:hAnsi="Symbol" w:hint="default"/>
       </w:rPr>
     </w:lvl>
-    <w:lvl w:ilvl="7" w:tplc="040C0003" w:tentative="1">
+    <w:lvl w:ilvl="7">
       <w:start w:val="1"/>
       <w:numFmt w:val="bullet"/>
       <w:lvlText w:val="o"/>
@@ -3051,7 +3836,7 @@
         <w:rFonts w:ascii="Courier New" w:hAnsi="Courier New" w:cs="Courier New" w:hint="default"/>
       </w:rPr>
     </w:lvl>
-    <w:lvl w:ilvl="8" w:tplc="040C0005" w:tentative="1">
+    <w:lvl w:ilvl="8">
       <w:start w:val="1"/>
       <w:numFmt w:val="bullet"/>
       <w:lvlText w:val=""/>
@@ -3065,19 +3850,19 @@
     </w:lvl>
   </w:abstractNum>
   <w:num w:numId="1">
-    <w:abstractNumId w:val="1"/>
+    <w:abstractNumId w:val="0"/>
   </w:num>
   <w:num w:numId="2">
+    <w:abstractNumId w:val="2"/>
+  </w:num>
+  <w:num w:numId="3">
+    <w:abstractNumId w:val="3"/>
+  </w:num>
+  <w:num w:numId="4">
     <w:abstractNumId w:val="4"/>
   </w:num>
-  <w:num w:numId="3">
-    <w:abstractNumId w:val="2"/>
-  </w:num>
-  <w:num w:numId="4">
-    <w:abstractNumId w:val="3"/>
-  </w:num>
   <w:num w:numId="5">
-    <w:abstractNumId w:val="0"/>
+    <w:abstractNumId w:val="1"/>
   </w:num>
 </w:numbering>
 </file>
@@ -3088,9 +3873,7 @@
     <w:rPrDefault>
       <w:rPr>
         <w:rFonts w:asciiTheme="minorHAnsi" w:eastAsiaTheme="minorHAnsi" w:hAnsiTheme="minorHAnsi" w:cstheme="minorBidi"/>
-        <w:sz w:val="22"/>
-        <w:szCs w:val="22"/>
-        <w:lang w:val="fr-FR" w:eastAsia="en-US" w:bidi="ar-SA"/>
+        <w:lang w:val="fr-FR" w:eastAsia="fr-FR" w:bidi="ar-SA"/>
       </w:rPr>
     </w:rPrDefault>
     <w:pPrDefault>
@@ -3148,7 +3931,7 @@
     <w:lsdException w:name="macro" w:semiHidden="1" w:unhideWhenUsed="1"/>
     <w:lsdException w:name="toa heading" w:semiHidden="1" w:unhideWhenUsed="1"/>
     <w:lsdException w:name="List" w:semiHidden="1" w:unhideWhenUsed="1"/>
-    <w:lsdException w:name="List Bullet" w:semiHidden="1" w:unhideWhenUsed="1"/>
+    <w:lsdException w:name="List Bullet" w:unhideWhenUsed="1"/>
     <w:lsdException w:name="List Number" w:semiHidden="1" w:unhideWhenUsed="1"/>
     <w:lsdException w:name="List 2" w:semiHidden="1" w:unhideWhenUsed="1"/>
     <w:lsdException w:name="List 3" w:semiHidden="1" w:unhideWhenUsed="1"/>
@@ -3165,7 +3948,7 @@
     <w:lsdException w:name="Title" w:uiPriority="10" w:qFormat="1"/>
     <w:lsdException w:name="Closing" w:semiHidden="1" w:unhideWhenUsed="1"/>
     <w:lsdException w:name="Signature" w:semiHidden="1" w:unhideWhenUsed="1"/>
-    <w:lsdException w:name="Default Paragraph Font" w:semiHidden="1" w:uiPriority="1" w:unhideWhenUsed="1"/>
+    <w:lsdException w:name="Default Paragraph Font" w:semiHidden="1" w:uiPriority="1" w:unhideWhenUsed="1" w:qFormat="1"/>
     <w:lsdException w:name="Body Text" w:semiHidden="1" w:unhideWhenUsed="1"/>
     <w:lsdException w:name="Body Text Indent" w:semiHidden="1" w:unhideWhenUsed="1"/>
     <w:lsdException w:name="List Continue" w:semiHidden="1" w:unhideWhenUsed="1"/>
@@ -3201,7 +3984,7 @@
     <w:lsdException w:name="HTML Code" w:semiHidden="1" w:unhideWhenUsed="1"/>
     <w:lsdException w:name="HTML Definition" w:semiHidden="1" w:unhideWhenUsed="1"/>
     <w:lsdException w:name="HTML Keyboard" w:semiHidden="1" w:unhideWhenUsed="1"/>
-    <w:lsdException w:name="HTML Preformatted" w:semiHidden="1" w:unhideWhenUsed="1"/>
+    <w:lsdException w:name="HTML Preformatted" w:unhideWhenUsed="1"/>
     <w:lsdException w:name="HTML Sample" w:semiHidden="1" w:unhideWhenUsed="1"/>
     <w:lsdException w:name="HTML Typewriter" w:semiHidden="1" w:unhideWhenUsed="1"/>
     <w:lsdException w:name="HTML Variable" w:semiHidden="1" w:unhideWhenUsed="1"/>
@@ -3254,10 +4037,9 @@
     <w:lsdException w:name="Table Web 2" w:semiHidden="1" w:unhideWhenUsed="1"/>
     <w:lsdException w:name="Table Web 3" w:semiHidden="1" w:unhideWhenUsed="1"/>
     <w:lsdException w:name="Balloon Text" w:semiHidden="1" w:unhideWhenUsed="1"/>
-    <w:lsdException w:name="Table Grid" w:uiPriority="39"/>
+    <w:lsdException w:name="Table Grid" w:semiHidden="1" w:uiPriority="39" w:unhideWhenUsed="1"/>
     <w:lsdException w:name="Table Theme" w:semiHidden="1" w:unhideWhenUsed="1"/>
     <w:lsdException w:name="Placeholder Text" w:semiHidden="1"/>
-    <w:lsdException w:name="No Spacing" w:uiPriority="1" w:qFormat="1"/>
     <w:lsdException w:name="Light Shading" w:uiPriority="60"/>
     <w:lsdException w:name="Light List" w:uiPriority="61"/>
     <w:lsdException w:name="Light Grid" w:uiPriority="62"/>
@@ -3279,9 +4061,6 @@
     <w:lsdException w:name="Medium Shading 2 Accent 1" w:uiPriority="64"/>
     <w:lsdException w:name="Medium List 1 Accent 1" w:uiPriority="65"/>
     <w:lsdException w:name="Revision" w:semiHidden="1"/>
-    <w:lsdException w:name="List Paragraph" w:uiPriority="34" w:qFormat="1"/>
-    <w:lsdException w:name="Quote" w:uiPriority="29" w:qFormat="1"/>
-    <w:lsdException w:name="Intense Quote" w:uiPriority="30" w:qFormat="1"/>
     <w:lsdException w:name="Medium List 2 Accent 1" w:uiPriority="66"/>
     <w:lsdException w:name="Medium Grid 1 Accent 1" w:uiPriority="67"/>
     <w:lsdException w:name="Medium Grid 2 Accent 1" w:uiPriority="68"/>
@@ -3475,6 +4254,11 @@
   <w:style w:type="paragraph" w:default="1" w:styleId="Normal">
     <w:name w:val="Normal"/>
     <w:qFormat/>
+    <w:rPr>
+      <w:sz w:val="22"/>
+      <w:szCs w:val="22"/>
+      <w:lang w:eastAsia="en-US"/>
+    </w:rPr>
   </w:style>
   <w:style w:type="character" w:default="1" w:styleId="Policepardfaut">
     <w:name w:val="Default Paragraph Font"/>
@@ -3503,22 +4287,12 @@
     <w:semiHidden/>
     <w:unhideWhenUsed/>
   </w:style>
-  <w:style w:type="paragraph" w:styleId="Sansinterligne">
-    <w:name w:val="No Spacing"/>
-    <w:uiPriority w:val="1"/>
-    <w:qFormat/>
-    <w:rsid w:val="00461777"/>
-    <w:pPr>
-      <w:spacing w:after="0" w:line="240" w:lineRule="auto"/>
-    </w:pPr>
-  </w:style>
   <w:style w:type="paragraph" w:styleId="PrformatHTML">
     <w:name w:val="HTML Preformatted"/>
     <w:basedOn w:val="Normal"/>
     <w:link w:val="PrformatHTMLCar"/>
     <w:uiPriority w:val="99"/>
     <w:unhideWhenUsed/>
-    <w:rsid w:val="00465F65"/>
     <w:pPr>
       <w:tabs>
         <w:tab w:val="left" w:pos="916"/>
@@ -3547,44 +4321,53 @@
       <w:lang w:eastAsia="fr-FR"/>
     </w:rPr>
   </w:style>
+  <w:style w:type="paragraph" w:styleId="Listepuces">
+    <w:name w:val="List Bullet"/>
+    <w:basedOn w:val="Normal"/>
+    <w:uiPriority w:val="99"/>
+    <w:unhideWhenUsed/>
+    <w:pPr>
+      <w:numPr>
+        <w:numId w:val="1"/>
+      </w:numPr>
+      <w:contextualSpacing/>
+    </w:pPr>
+  </w:style>
+  <w:style w:type="character" w:styleId="CodeHTML">
+    <w:name w:val="HTML Code"/>
+    <w:basedOn w:val="Policepardfaut"/>
+    <w:uiPriority w:val="99"/>
+    <w:unhideWhenUsed/>
+    <w:rPr>
+      <w:rFonts w:ascii="Courier New" w:eastAsia="Times New Roman" w:hAnsi="Courier New" w:cs="Courier New"/>
+      <w:sz w:val="20"/>
+      <w:szCs w:val="20"/>
+    </w:rPr>
+  </w:style>
+  <w:style w:type="paragraph" w:customStyle="1" w:styleId="Sansinterligne1">
+    <w:name w:val="Sans interligne1"/>
+    <w:uiPriority w:val="1"/>
+    <w:qFormat/>
+    <w:pPr>
+      <w:spacing w:after="0" w:line="240" w:lineRule="auto"/>
+    </w:pPr>
+    <w:rPr>
+      <w:sz w:val="22"/>
+      <w:szCs w:val="22"/>
+      <w:lang w:eastAsia="en-US"/>
+    </w:rPr>
+  </w:style>
   <w:style w:type="character" w:customStyle="1" w:styleId="PrformatHTMLCar">
     <w:name w:val="Préformaté HTML Car"/>
     <w:basedOn w:val="Policepardfaut"/>
     <w:link w:val="PrformatHTML"/>
     <w:uiPriority w:val="99"/>
-    <w:rsid w:val="00465F65"/>
     <w:rPr>
       <w:rFonts w:ascii="Courier New" w:eastAsia="Times New Roman" w:hAnsi="Courier New" w:cs="Courier New"/>
       <w:sz w:val="20"/>
       <w:szCs w:val="20"/>
       <w:lang w:eastAsia="fr-FR"/>
     </w:rPr>
-  </w:style>
-  <w:style w:type="character" w:styleId="CodeHTML">
-    <w:name w:val="HTML Code"/>
-    <w:basedOn w:val="Policepardfaut"/>
-    <w:uiPriority w:val="99"/>
-    <w:semiHidden/>
-    <w:unhideWhenUsed/>
-    <w:rsid w:val="00465F65"/>
-    <w:rPr>
-      <w:rFonts w:ascii="Courier New" w:eastAsia="Times New Roman" w:hAnsi="Courier New" w:cs="Courier New"/>
-      <w:sz w:val="20"/>
-      <w:szCs w:val="20"/>
-    </w:rPr>
-  </w:style>
-  <w:style w:type="paragraph" w:styleId="Listepuces">
-    <w:name w:val="List Bullet"/>
-    <w:basedOn w:val="Normal"/>
-    <w:uiPriority w:val="99"/>
-    <w:unhideWhenUsed/>
-    <w:rsid w:val="00BB552B"/>
-    <w:pPr>
-      <w:numPr>
-        <w:numId w:val="5"/>
-      </w:numPr>
-      <w:contextualSpacing/>
-    </w:pPr>
   </w:style>
 </w:styles>
 </file>
@@ -3632,7 +4415,7 @@
     </a:clrScheme>
     <a:fontScheme name="Office">
       <a:majorFont>
-        <a:latin typeface="Calibri Light" panose="020F0302020204030204"/>
+        <a:latin typeface="Calibri Light"/>
         <a:ea typeface=""/>
         <a:cs typeface=""/>
         <a:font script="Jpan" typeface="游ゴシック Light"/>
@@ -3667,7 +4450,7 @@
         <a:font script="Geor" typeface="Sylfaen"/>
       </a:majorFont>
       <a:minorFont>
-        <a:latin typeface="Calibri" panose="020F0502020204030204"/>
+        <a:latin typeface="Calibri"/>
         <a:ea typeface=""/>
         <a:cs typeface=""/>
         <a:font script="Jpan" typeface="游明朝"/>
@@ -3842,10 +4625,21 @@
   </a:themeElements>
   <a:objectDefaults/>
   <a:extraClrSchemeLst/>
-  <a:extLst>
-    <a:ext uri="{05A4C25C-085E-4340-85A3-A5531E510DB2}">
-      <thm15:themeFamily xmlns:thm15="http://schemas.microsoft.com/office/thememl/2012/main" name="Office Theme" id="{62F939B6-93AF-4DB8-9C6B-D6C7DFDC589F}" vid="{4A3C46E8-61CC-4603-A589-7422A47A8E4A}"/>
-    </a:ext>
-  </a:extLst>
 </a:theme>
+</file>
+
+<file path=customXml/item1.xml><?xml version="1.0" encoding="utf-8"?>
+<s:customData xmlns="http://www.wps.cn/officeDocument/2013/wpsCustomData" xmlns:s="http://www.wps.cn/officeDocument/2013/wpsCustomData">
+  <customSectProps>
+    <customSectPr/>
+  </customSectProps>
+</s:customData>
+</file>
+
+<file path=customXml/itemProps1.xml><?xml version="1.0" encoding="utf-8"?>
+<ds:datastoreItem xmlns:ds="http://schemas.openxmlformats.org/officeDocument/2006/customXml" ds:itemID="{B1977F7D-205B-4081-913C-38D41E755F92}">
+  <ds:schemaRefs>
+    <ds:schemaRef ds:uri="http://www.wps.cn/officeDocument/2013/wpsCustomData"/>
+  </ds:schemaRefs>
+</ds:datastoreItem>
 </file>
</xml_diff>